<commit_message>
WGSMART 2022 working code
</commit_message>
<xml_diff>
--- a/bootstrap/initial/data/reportTemplate.docx
+++ b/bootstrap/initial/data/reportTemplate.docx
@@ -1,6 +1,6 @@
 
 <file path=word/document.xml><?xml version="1.0" encoding="utf-8"?>
-<w:document xmlns:wpc="http://schemas.microsoft.com/office/word/2010/wordprocessingCanvas" xmlns:mc="http://schemas.openxmlformats.org/markup-compatibility/2006" xmlns:o="urn:schemas-microsoft-com:office:office" xmlns:r="http://schemas.openxmlformats.org/officeDocument/2006/relationships" xmlns:m="http://schemas.openxmlformats.org/officeDocument/2006/math" xmlns:v="urn:schemas-microsoft-com:vml" xmlns:wp14="http://schemas.microsoft.com/office/word/2010/wordprocessingDrawing" xmlns:wp="http://schemas.openxmlformats.org/drawingml/2006/wordprocessingDrawing" xmlns:w10="urn:schemas-microsoft-com:office:word" xmlns:w="http://schemas.openxmlformats.org/wordprocessingml/2006/main" xmlns:w14="http://schemas.microsoft.com/office/word/2010/wordml" xmlns:wpg="http://schemas.microsoft.com/office/word/2010/wordprocessingGroup" xmlns:wpi="http://schemas.microsoft.com/office/word/2010/wordprocessingInk" xmlns:wne="http://schemas.microsoft.com/office/word/2006/wordml" xmlns:wps="http://schemas.microsoft.com/office/word/2010/wordprocessingShape" mc:Ignorable="w14 wp14">
+<w:document xmlns:wpc="http://schemas.microsoft.com/office/word/2010/wordprocessingCanvas" xmlns:cx="http://schemas.microsoft.com/office/drawing/2014/chartex" xmlns:cx1="http://schemas.microsoft.com/office/drawing/2015/9/8/chartex" xmlns:cx2="http://schemas.microsoft.com/office/drawing/2015/10/21/chartex" xmlns:cx3="http://schemas.microsoft.com/office/drawing/2016/5/9/chartex" xmlns:cx4="http://schemas.microsoft.com/office/drawing/2016/5/10/chartex" xmlns:cx5="http://schemas.microsoft.com/office/drawing/2016/5/11/chartex" xmlns:cx6="http://schemas.microsoft.com/office/drawing/2016/5/12/chartex" xmlns:cx7="http://schemas.microsoft.com/office/drawing/2016/5/13/chartex" xmlns:cx8="http://schemas.microsoft.com/office/drawing/2016/5/14/chartex" xmlns:mc="http://schemas.openxmlformats.org/markup-compatibility/2006" xmlns:aink="http://schemas.microsoft.com/office/drawing/2016/ink" xmlns:am3d="http://schemas.microsoft.com/office/drawing/2017/model3d" xmlns:o="urn:schemas-microsoft-com:office:office" xmlns:r="http://schemas.openxmlformats.org/officeDocument/2006/relationships" xmlns:m="http://schemas.openxmlformats.org/officeDocument/2006/math" xmlns:v="urn:schemas-microsoft-com:vml" xmlns:wp14="http://schemas.microsoft.com/office/word/2010/wordprocessingDrawing" xmlns:wp="http://schemas.openxmlformats.org/drawingml/2006/wordprocessingDrawing" xmlns:w10="urn:schemas-microsoft-com:office:word" xmlns:w="http://schemas.openxmlformats.org/wordprocessingml/2006/main" xmlns:w14="http://schemas.microsoft.com/office/word/2010/wordml" xmlns:w15="http://schemas.microsoft.com/office/word/2012/wordml" xmlns:w16cid="http://schemas.microsoft.com/office/word/2016/wordml/cid" xmlns:w16se="http://schemas.microsoft.com/office/word/2015/wordml/symex" xmlns:wpg="http://schemas.microsoft.com/office/word/2010/wordprocessingGroup" xmlns:wpi="http://schemas.microsoft.com/office/word/2010/wordprocessingInk" xmlns:wne="http://schemas.microsoft.com/office/word/2006/wordml" xmlns:wps="http://schemas.microsoft.com/office/word/2010/wordprocessingShape" mc:Ignorable="w14 w15 w16se w16cid wp14">
   <w:body>
     <w:p>
       <w:pPr>
@@ -27,6 +27,13 @@
     </w:p>
     <w:p>
       <w:pPr>
+        <w:pStyle w:val="RedComment"/>
+      </w:pPr>
+      <w:bookmarkStart w:id="0" w:name="_GoBack"/>
+      <w:bookmarkEnd w:id="0"/>
+    </w:p>
+    <w:p>
+      <w:pPr>
         <w:pStyle w:val="Heading1"/>
       </w:pPr>
       <w:r>
@@ -118,8 +125,8 @@
       <w:pPr>
         <w:pStyle w:val="Heading2"/>
       </w:pPr>
-      <w:bookmarkStart w:id="0" w:name="participants"/>
-      <w:bookmarkEnd w:id="0"/>
+      <w:bookmarkStart w:id="1" w:name="participants"/>
+      <w:bookmarkEnd w:id="1"/>
       <w:r>
         <w:lastRenderedPageBreak/>
         <w:t>Section</w:t>
@@ -1313,20 +1320,18 @@
       </w:tr>
     </w:tbl>
     <w:p>
-      <w:bookmarkStart w:id="1" w:name="percentage-agreement"/>
-      <w:bookmarkEnd w:id="1"/>
+      <w:bookmarkStart w:id="2" w:name="percentage-agreement"/>
+      <w:bookmarkEnd w:id="2"/>
     </w:p>
     <w:p>
       <w:pPr>
         <w:pStyle w:val="Heading3"/>
       </w:pPr>
-      <w:bookmarkStart w:id="2" w:name="plots"/>
-      <w:bookmarkEnd w:id="2"/>
+      <w:bookmarkStart w:id="3" w:name="plots"/>
+      <w:bookmarkEnd w:id="3"/>
       <w:r>
         <w:t>Subsection</w:t>
       </w:r>
-      <w:bookmarkStart w:id="3" w:name="_GoBack"/>
-      <w:bookmarkEnd w:id="3"/>
     </w:p>
     <w:p>
       <w:pPr>
@@ -1381,7 +1386,7 @@
           <w:lang w:eastAsia="en-GB"/>
         </w:rPr>
         <w:drawing>
-          <wp:inline distT="0" distB="0" distL="0" distR="0">
+          <wp:inline distT="0" distB="0" distL="0" distR="0" wp14:anchorId="0E7A13C2" wp14:editId="7C54AD66">
             <wp:extent cx="3320715" cy="3696101"/>
             <wp:effectExtent l="0" t="0" r="0" b="0"/>
             <wp:docPr id="1" name="Picture"/>
@@ -1391,6 +1396,53 @@
                 <pic:pic xmlns:pic="http://schemas.openxmlformats.org/drawingml/2006/picture">
                   <pic:nvPicPr>
                     <pic:cNvPr id="0" name="Picture" descr="exchange_analysis_210817_files/figure-docx/bias_plots-1.png"/>
+                    <pic:cNvPicPr>
+                      <a:picLocks noChangeAspect="1" noChangeArrowheads="1"/>
+                    </pic:cNvPicPr>
+                  </pic:nvPicPr>
+                  <pic:blipFill>
+                    <a:blip r:embed="rId7"/>
+                    <a:stretch>
+                      <a:fillRect/>
+                    </a:stretch>
+                  </pic:blipFill>
+                  <pic:spPr bwMode="auto">
+                    <a:xfrm>
+                      <a:off x="0" y="0"/>
+                      <a:ext cx="3320715" cy="3696101"/>
+                    </a:xfrm>
+                    <a:prstGeom prst="rect">
+                      <a:avLst/>
+                    </a:prstGeom>
+                    <a:noFill/>
+                    <a:ln w="9525">
+                      <a:noFill/>
+                      <a:headEnd/>
+                      <a:tailEnd/>
+                    </a:ln>
+                  </pic:spPr>
+                </pic:pic>
+              </a:graphicData>
+            </a:graphic>
+          </wp:inline>
+        </w:drawing>
+      </w:r>
+      <w:r>
+        <w:rPr>
+          <w:noProof/>
+          <w:lang w:eastAsia="en-GB"/>
+        </w:rPr>
+        <w:drawing>
+          <wp:inline distT="0" distB="0" distL="0" distR="0" wp14:anchorId="578D1D89" wp14:editId="5BB2F7CB">
+            <wp:extent cx="3320715" cy="3696101"/>
+            <wp:effectExtent l="0" t="0" r="0" b="0"/>
+            <wp:docPr id="2" name="Picture"/>
+            <wp:cNvGraphicFramePr/>
+            <a:graphic xmlns:a="http://schemas.openxmlformats.org/drawingml/2006/main">
+              <a:graphicData uri="http://schemas.openxmlformats.org/drawingml/2006/picture">
+                <pic:pic xmlns:pic="http://schemas.openxmlformats.org/drawingml/2006/picture">
+                  <pic:nvPicPr>
+                    <pic:cNvPr id="0" name="Picture" descr="exchange_analysis_210817_files/figure-docx/bias_plots-2.png"/>
                     <pic:cNvPicPr>
                       <a:picLocks noChangeAspect="1" noChangeArrowheads="1"/>
                     </pic:cNvPicPr>
@@ -1422,61 +1474,14 @@
           </wp:inline>
         </w:drawing>
       </w:r>
-      <w:r>
-        <w:rPr>
-          <w:noProof/>
-          <w:lang w:eastAsia="en-GB"/>
-        </w:rPr>
-        <w:drawing>
-          <wp:inline distT="0" distB="0" distL="0" distR="0">
-            <wp:extent cx="3320715" cy="3696101"/>
-            <wp:effectExtent l="0" t="0" r="0" b="0"/>
-            <wp:docPr id="2" name="Picture"/>
-            <wp:cNvGraphicFramePr/>
-            <a:graphic xmlns:a="http://schemas.openxmlformats.org/drawingml/2006/main">
-              <a:graphicData uri="http://schemas.openxmlformats.org/drawingml/2006/picture">
-                <pic:pic xmlns:pic="http://schemas.openxmlformats.org/drawingml/2006/picture">
-                  <pic:nvPicPr>
-                    <pic:cNvPr id="0" name="Picture" descr="exchange_analysis_210817_files/figure-docx/bias_plots-2.png"/>
-                    <pic:cNvPicPr>
-                      <a:picLocks noChangeAspect="1" noChangeArrowheads="1"/>
-                    </pic:cNvPicPr>
-                  </pic:nvPicPr>
-                  <pic:blipFill>
-                    <a:blip r:embed="rId9"/>
-                    <a:stretch>
-                      <a:fillRect/>
-                    </a:stretch>
-                  </pic:blipFill>
-                  <pic:spPr bwMode="auto">
-                    <a:xfrm>
-                      <a:off x="0" y="0"/>
-                      <a:ext cx="3320715" cy="3696101"/>
-                    </a:xfrm>
-                    <a:prstGeom prst="rect">
-                      <a:avLst/>
-                    </a:prstGeom>
-                    <a:noFill/>
-                    <a:ln w="9525">
-                      <a:noFill/>
-                      <a:headEnd/>
-                      <a:tailEnd/>
-                    </a:ln>
-                  </pic:spPr>
-                </pic:pic>
-              </a:graphicData>
-            </a:graphic>
-          </wp:inline>
-        </w:drawing>
-      </w:r>
     </w:p>
     <w:sectPr>
-      <w:headerReference w:type="even" r:id="rId10"/>
-      <w:headerReference w:type="default" r:id="rId11"/>
-      <w:footerReference w:type="even" r:id="rId12"/>
-      <w:footerReference w:type="default" r:id="rId13"/>
-      <w:headerReference w:type="first" r:id="rId14"/>
-      <w:footerReference w:type="first" r:id="rId15"/>
+      <w:headerReference w:type="even" r:id="rId9"/>
+      <w:headerReference w:type="default" r:id="rId10"/>
+      <w:footerReference w:type="even" r:id="rId11"/>
+      <w:footerReference w:type="default" r:id="rId12"/>
+      <w:headerReference w:type="first" r:id="rId13"/>
+      <w:footerReference w:type="first" r:id="rId14"/>
       <w:pgSz w:w="12240" w:h="15840"/>
       <w:pgMar w:top="1134" w:right="851" w:bottom="1135" w:left="851" w:header="720" w:footer="720" w:gutter="0"/>
       <w:pgNumType w:start="1"/>
@@ -1489,7 +1494,7 @@
 </file>
 
 <file path=word/endnotes.xml><?xml version="1.0" encoding="utf-8"?>
-<w:endnotes xmlns:wpc="http://schemas.microsoft.com/office/word/2010/wordprocessingCanvas" xmlns:mc="http://schemas.openxmlformats.org/markup-compatibility/2006" xmlns:o="urn:schemas-microsoft-com:office:office" xmlns:r="http://schemas.openxmlformats.org/officeDocument/2006/relationships" xmlns:m="http://schemas.openxmlformats.org/officeDocument/2006/math" xmlns:v="urn:schemas-microsoft-com:vml" xmlns:wp14="http://schemas.microsoft.com/office/word/2010/wordprocessingDrawing" xmlns:wp="http://schemas.openxmlformats.org/drawingml/2006/wordprocessingDrawing" xmlns:w10="urn:schemas-microsoft-com:office:word" xmlns:w="http://schemas.openxmlformats.org/wordprocessingml/2006/main" xmlns:w14="http://schemas.microsoft.com/office/word/2010/wordml" xmlns:wpg="http://schemas.microsoft.com/office/word/2010/wordprocessingGroup" xmlns:wpi="http://schemas.microsoft.com/office/word/2010/wordprocessingInk" xmlns:wne="http://schemas.microsoft.com/office/word/2006/wordml" xmlns:wps="http://schemas.microsoft.com/office/word/2010/wordprocessingShape" mc:Ignorable="w14 wp14">
+<w:endnotes xmlns:wpc="http://schemas.microsoft.com/office/word/2010/wordprocessingCanvas" xmlns:cx="http://schemas.microsoft.com/office/drawing/2014/chartex" xmlns:cx1="http://schemas.microsoft.com/office/drawing/2015/9/8/chartex" xmlns:cx2="http://schemas.microsoft.com/office/drawing/2015/10/21/chartex" xmlns:cx3="http://schemas.microsoft.com/office/drawing/2016/5/9/chartex" xmlns:cx4="http://schemas.microsoft.com/office/drawing/2016/5/10/chartex" xmlns:cx5="http://schemas.microsoft.com/office/drawing/2016/5/11/chartex" xmlns:cx6="http://schemas.microsoft.com/office/drawing/2016/5/12/chartex" xmlns:cx7="http://schemas.microsoft.com/office/drawing/2016/5/13/chartex" xmlns:cx8="http://schemas.microsoft.com/office/drawing/2016/5/14/chartex" xmlns:mc="http://schemas.openxmlformats.org/markup-compatibility/2006" xmlns:aink="http://schemas.microsoft.com/office/drawing/2016/ink" xmlns:am3d="http://schemas.microsoft.com/office/drawing/2017/model3d" xmlns:o="urn:schemas-microsoft-com:office:office" xmlns:r="http://schemas.openxmlformats.org/officeDocument/2006/relationships" xmlns:m="http://schemas.openxmlformats.org/officeDocument/2006/math" xmlns:v="urn:schemas-microsoft-com:vml" xmlns:wp14="http://schemas.microsoft.com/office/word/2010/wordprocessingDrawing" xmlns:wp="http://schemas.openxmlformats.org/drawingml/2006/wordprocessingDrawing" xmlns:w10="urn:schemas-microsoft-com:office:word" xmlns:w="http://schemas.openxmlformats.org/wordprocessingml/2006/main" xmlns:w14="http://schemas.microsoft.com/office/word/2010/wordml" xmlns:w15="http://schemas.microsoft.com/office/word/2012/wordml" xmlns:w16cid="http://schemas.microsoft.com/office/word/2016/wordml/cid" xmlns:w16se="http://schemas.microsoft.com/office/word/2015/wordml/symex" xmlns:wpg="http://schemas.microsoft.com/office/word/2010/wordprocessingGroup" xmlns:wpi="http://schemas.microsoft.com/office/word/2010/wordprocessingInk" xmlns:wne="http://schemas.microsoft.com/office/word/2006/wordml" xmlns:wps="http://schemas.microsoft.com/office/word/2010/wordprocessingShape" mc:Ignorable="w14 w15 w16se w16cid wp14">
   <w:endnote w:type="separator" w:id="-1">
     <w:p>
       <w:pPr>
@@ -1514,7 +1519,7 @@
 </file>
 
 <file path=word/footer1.xml><?xml version="1.0" encoding="utf-8"?>
-<w:ftr xmlns:wpc="http://schemas.microsoft.com/office/word/2010/wordprocessingCanvas" xmlns:mc="http://schemas.openxmlformats.org/markup-compatibility/2006" xmlns:o="urn:schemas-microsoft-com:office:office" xmlns:r="http://schemas.openxmlformats.org/officeDocument/2006/relationships" xmlns:m="http://schemas.openxmlformats.org/officeDocument/2006/math" xmlns:v="urn:schemas-microsoft-com:vml" xmlns:wp14="http://schemas.microsoft.com/office/word/2010/wordprocessingDrawing" xmlns:wp="http://schemas.openxmlformats.org/drawingml/2006/wordprocessingDrawing" xmlns:w10="urn:schemas-microsoft-com:office:word" xmlns:w="http://schemas.openxmlformats.org/wordprocessingml/2006/main" xmlns:w14="http://schemas.microsoft.com/office/word/2010/wordml" xmlns:wpg="http://schemas.microsoft.com/office/word/2010/wordprocessingGroup" xmlns:wpi="http://schemas.microsoft.com/office/word/2010/wordprocessingInk" xmlns:wne="http://schemas.microsoft.com/office/word/2006/wordml" xmlns:wps="http://schemas.microsoft.com/office/word/2010/wordprocessingShape" mc:Ignorable="w14 wp14">
+<w:ftr xmlns:wpc="http://schemas.microsoft.com/office/word/2010/wordprocessingCanvas" xmlns:cx="http://schemas.microsoft.com/office/drawing/2014/chartex" xmlns:cx1="http://schemas.microsoft.com/office/drawing/2015/9/8/chartex" xmlns:cx2="http://schemas.microsoft.com/office/drawing/2015/10/21/chartex" xmlns:cx3="http://schemas.microsoft.com/office/drawing/2016/5/9/chartex" xmlns:cx4="http://schemas.microsoft.com/office/drawing/2016/5/10/chartex" xmlns:cx5="http://schemas.microsoft.com/office/drawing/2016/5/11/chartex" xmlns:cx6="http://schemas.microsoft.com/office/drawing/2016/5/12/chartex" xmlns:cx7="http://schemas.microsoft.com/office/drawing/2016/5/13/chartex" xmlns:cx8="http://schemas.microsoft.com/office/drawing/2016/5/14/chartex" xmlns:mc="http://schemas.openxmlformats.org/markup-compatibility/2006" xmlns:aink="http://schemas.microsoft.com/office/drawing/2016/ink" xmlns:am3d="http://schemas.microsoft.com/office/drawing/2017/model3d" xmlns:o="urn:schemas-microsoft-com:office:office" xmlns:r="http://schemas.openxmlformats.org/officeDocument/2006/relationships" xmlns:m="http://schemas.openxmlformats.org/officeDocument/2006/math" xmlns:v="urn:schemas-microsoft-com:vml" xmlns:wp14="http://schemas.microsoft.com/office/word/2010/wordprocessingDrawing" xmlns:wp="http://schemas.openxmlformats.org/drawingml/2006/wordprocessingDrawing" xmlns:w10="urn:schemas-microsoft-com:office:word" xmlns:w="http://schemas.openxmlformats.org/wordprocessingml/2006/main" xmlns:w14="http://schemas.microsoft.com/office/word/2010/wordml" xmlns:w15="http://schemas.microsoft.com/office/word/2012/wordml" xmlns:w16cid="http://schemas.microsoft.com/office/word/2016/wordml/cid" xmlns:w16se="http://schemas.microsoft.com/office/word/2015/wordml/symex" xmlns:wpg="http://schemas.microsoft.com/office/word/2010/wordprocessingGroup" xmlns:wpi="http://schemas.microsoft.com/office/word/2010/wordprocessingInk" xmlns:wne="http://schemas.microsoft.com/office/word/2006/wordml" xmlns:wps="http://schemas.microsoft.com/office/word/2010/wordprocessingShape" mc:Ignorable="w14 w15 w16se w16cid wp14">
   <w:p>
     <w:pPr>
       <w:pStyle w:val="Footer"/>
@@ -1524,7 +1529,7 @@
 </file>
 
 <file path=word/footer2.xml><?xml version="1.0" encoding="utf-8"?>
-<w:ftr xmlns:wpc="http://schemas.microsoft.com/office/word/2010/wordprocessingCanvas" xmlns:mc="http://schemas.openxmlformats.org/markup-compatibility/2006" xmlns:o="urn:schemas-microsoft-com:office:office" xmlns:r="http://schemas.openxmlformats.org/officeDocument/2006/relationships" xmlns:m="http://schemas.openxmlformats.org/officeDocument/2006/math" xmlns:v="urn:schemas-microsoft-com:vml" xmlns:wp14="http://schemas.microsoft.com/office/word/2010/wordprocessingDrawing" xmlns:wp="http://schemas.openxmlformats.org/drawingml/2006/wordprocessingDrawing" xmlns:w10="urn:schemas-microsoft-com:office:word" xmlns:w="http://schemas.openxmlformats.org/wordprocessingml/2006/main" xmlns:w14="http://schemas.microsoft.com/office/word/2010/wordml" xmlns:wpg="http://schemas.microsoft.com/office/word/2010/wordprocessingGroup" xmlns:wpi="http://schemas.microsoft.com/office/word/2010/wordprocessingInk" xmlns:wne="http://schemas.microsoft.com/office/word/2006/wordml" xmlns:wps="http://schemas.microsoft.com/office/word/2010/wordprocessingShape" mc:Ignorable="w14 wp14">
+<w:ftr xmlns:wpc="http://schemas.microsoft.com/office/word/2010/wordprocessingCanvas" xmlns:cx="http://schemas.microsoft.com/office/drawing/2014/chartex" xmlns:cx1="http://schemas.microsoft.com/office/drawing/2015/9/8/chartex" xmlns:cx2="http://schemas.microsoft.com/office/drawing/2015/10/21/chartex" xmlns:cx3="http://schemas.microsoft.com/office/drawing/2016/5/9/chartex" xmlns:cx4="http://schemas.microsoft.com/office/drawing/2016/5/10/chartex" xmlns:cx5="http://schemas.microsoft.com/office/drawing/2016/5/11/chartex" xmlns:cx6="http://schemas.microsoft.com/office/drawing/2016/5/12/chartex" xmlns:cx7="http://schemas.microsoft.com/office/drawing/2016/5/13/chartex" xmlns:cx8="http://schemas.microsoft.com/office/drawing/2016/5/14/chartex" xmlns:mc="http://schemas.openxmlformats.org/markup-compatibility/2006" xmlns:aink="http://schemas.microsoft.com/office/drawing/2016/ink" xmlns:am3d="http://schemas.microsoft.com/office/drawing/2017/model3d" xmlns:o="urn:schemas-microsoft-com:office:office" xmlns:r="http://schemas.openxmlformats.org/officeDocument/2006/relationships" xmlns:m="http://schemas.openxmlformats.org/officeDocument/2006/math" xmlns:v="urn:schemas-microsoft-com:vml" xmlns:wp14="http://schemas.microsoft.com/office/word/2010/wordprocessingDrawing" xmlns:wp="http://schemas.openxmlformats.org/drawingml/2006/wordprocessingDrawing" xmlns:w10="urn:schemas-microsoft-com:office:word" xmlns:w="http://schemas.openxmlformats.org/wordprocessingml/2006/main" xmlns:w14="http://schemas.microsoft.com/office/word/2010/wordml" xmlns:w15="http://schemas.microsoft.com/office/word/2012/wordml" xmlns:w16cid="http://schemas.microsoft.com/office/word/2016/wordml/cid" xmlns:w16se="http://schemas.microsoft.com/office/word/2015/wordml/symex" xmlns:wpg="http://schemas.microsoft.com/office/word/2010/wordprocessingGroup" xmlns:wpi="http://schemas.microsoft.com/office/word/2010/wordprocessingInk" xmlns:wne="http://schemas.microsoft.com/office/word/2006/wordml" xmlns:wps="http://schemas.microsoft.com/office/word/2010/wordprocessingShape" mc:Ignorable="w14 w15 w16se w16cid wp14">
   <w:sdt>
     <w:sdtPr>
       <w:id w:val="-2079887521"/>
@@ -1577,7 +1582,7 @@
 </file>
 
 <file path=word/footer3.xml><?xml version="1.0" encoding="utf-8"?>
-<w:ftr xmlns:wpc="http://schemas.microsoft.com/office/word/2010/wordprocessingCanvas" xmlns:mc="http://schemas.openxmlformats.org/markup-compatibility/2006" xmlns:o="urn:schemas-microsoft-com:office:office" xmlns:r="http://schemas.openxmlformats.org/officeDocument/2006/relationships" xmlns:m="http://schemas.openxmlformats.org/officeDocument/2006/math" xmlns:v="urn:schemas-microsoft-com:vml" xmlns:wp14="http://schemas.microsoft.com/office/word/2010/wordprocessingDrawing" xmlns:wp="http://schemas.openxmlformats.org/drawingml/2006/wordprocessingDrawing" xmlns:w10="urn:schemas-microsoft-com:office:word" xmlns:w="http://schemas.openxmlformats.org/wordprocessingml/2006/main" xmlns:w14="http://schemas.microsoft.com/office/word/2010/wordml" xmlns:wpg="http://schemas.microsoft.com/office/word/2010/wordprocessingGroup" xmlns:wpi="http://schemas.microsoft.com/office/word/2010/wordprocessingInk" xmlns:wne="http://schemas.microsoft.com/office/word/2006/wordml" xmlns:wps="http://schemas.microsoft.com/office/word/2010/wordprocessingShape" mc:Ignorable="w14 wp14">
+<w:ftr xmlns:wpc="http://schemas.microsoft.com/office/word/2010/wordprocessingCanvas" xmlns:cx="http://schemas.microsoft.com/office/drawing/2014/chartex" xmlns:cx1="http://schemas.microsoft.com/office/drawing/2015/9/8/chartex" xmlns:cx2="http://schemas.microsoft.com/office/drawing/2015/10/21/chartex" xmlns:cx3="http://schemas.microsoft.com/office/drawing/2016/5/9/chartex" xmlns:cx4="http://schemas.microsoft.com/office/drawing/2016/5/10/chartex" xmlns:cx5="http://schemas.microsoft.com/office/drawing/2016/5/11/chartex" xmlns:cx6="http://schemas.microsoft.com/office/drawing/2016/5/12/chartex" xmlns:cx7="http://schemas.microsoft.com/office/drawing/2016/5/13/chartex" xmlns:cx8="http://schemas.microsoft.com/office/drawing/2016/5/14/chartex" xmlns:mc="http://schemas.openxmlformats.org/markup-compatibility/2006" xmlns:aink="http://schemas.microsoft.com/office/drawing/2016/ink" xmlns:am3d="http://schemas.microsoft.com/office/drawing/2017/model3d" xmlns:o="urn:schemas-microsoft-com:office:office" xmlns:r="http://schemas.openxmlformats.org/officeDocument/2006/relationships" xmlns:m="http://schemas.openxmlformats.org/officeDocument/2006/math" xmlns:v="urn:schemas-microsoft-com:vml" xmlns:wp14="http://schemas.microsoft.com/office/word/2010/wordprocessingDrawing" xmlns:wp="http://schemas.openxmlformats.org/drawingml/2006/wordprocessingDrawing" xmlns:w10="urn:schemas-microsoft-com:office:word" xmlns:w="http://schemas.openxmlformats.org/wordprocessingml/2006/main" xmlns:w14="http://schemas.microsoft.com/office/word/2010/wordml" xmlns:w15="http://schemas.microsoft.com/office/word/2012/wordml" xmlns:w16cid="http://schemas.microsoft.com/office/word/2016/wordml/cid" xmlns:w16se="http://schemas.microsoft.com/office/word/2015/wordml/symex" xmlns:wpg="http://schemas.microsoft.com/office/word/2010/wordprocessingGroup" xmlns:wpi="http://schemas.microsoft.com/office/word/2010/wordprocessingInk" xmlns:wne="http://schemas.microsoft.com/office/word/2006/wordml" xmlns:wps="http://schemas.microsoft.com/office/word/2010/wordprocessingShape" mc:Ignorable="w14 w15 w16se w16cid wp14">
   <w:p>
     <w:pPr>
       <w:pStyle w:val="Footer"/>
@@ -1587,7 +1592,7 @@
 </file>
 
 <file path=word/footnotes.xml><?xml version="1.0" encoding="utf-8"?>
-<w:footnotes xmlns:wpc="http://schemas.microsoft.com/office/word/2010/wordprocessingCanvas" xmlns:mc="http://schemas.openxmlformats.org/markup-compatibility/2006" xmlns:o="urn:schemas-microsoft-com:office:office" xmlns:r="http://schemas.openxmlformats.org/officeDocument/2006/relationships" xmlns:m="http://schemas.openxmlformats.org/officeDocument/2006/math" xmlns:v="urn:schemas-microsoft-com:vml" xmlns:wp14="http://schemas.microsoft.com/office/word/2010/wordprocessingDrawing" xmlns:wp="http://schemas.openxmlformats.org/drawingml/2006/wordprocessingDrawing" xmlns:w10="urn:schemas-microsoft-com:office:word" xmlns:w="http://schemas.openxmlformats.org/wordprocessingml/2006/main" xmlns:w14="http://schemas.microsoft.com/office/word/2010/wordml" xmlns:wpg="http://schemas.microsoft.com/office/word/2010/wordprocessingGroup" xmlns:wpi="http://schemas.microsoft.com/office/word/2010/wordprocessingInk" xmlns:wne="http://schemas.microsoft.com/office/word/2006/wordml" xmlns:wps="http://schemas.microsoft.com/office/word/2010/wordprocessingShape" mc:Ignorable="w14 wp14">
+<w:footnotes xmlns:wpc="http://schemas.microsoft.com/office/word/2010/wordprocessingCanvas" xmlns:cx="http://schemas.microsoft.com/office/drawing/2014/chartex" xmlns:cx1="http://schemas.microsoft.com/office/drawing/2015/9/8/chartex" xmlns:cx2="http://schemas.microsoft.com/office/drawing/2015/10/21/chartex" xmlns:cx3="http://schemas.microsoft.com/office/drawing/2016/5/9/chartex" xmlns:cx4="http://schemas.microsoft.com/office/drawing/2016/5/10/chartex" xmlns:cx5="http://schemas.microsoft.com/office/drawing/2016/5/11/chartex" xmlns:cx6="http://schemas.microsoft.com/office/drawing/2016/5/12/chartex" xmlns:cx7="http://schemas.microsoft.com/office/drawing/2016/5/13/chartex" xmlns:cx8="http://schemas.microsoft.com/office/drawing/2016/5/14/chartex" xmlns:mc="http://schemas.openxmlformats.org/markup-compatibility/2006" xmlns:aink="http://schemas.microsoft.com/office/drawing/2016/ink" xmlns:am3d="http://schemas.microsoft.com/office/drawing/2017/model3d" xmlns:o="urn:schemas-microsoft-com:office:office" xmlns:r="http://schemas.openxmlformats.org/officeDocument/2006/relationships" xmlns:m="http://schemas.openxmlformats.org/officeDocument/2006/math" xmlns:v="urn:schemas-microsoft-com:vml" xmlns:wp14="http://schemas.microsoft.com/office/word/2010/wordprocessingDrawing" xmlns:wp="http://schemas.openxmlformats.org/drawingml/2006/wordprocessingDrawing" xmlns:w10="urn:schemas-microsoft-com:office:word" xmlns:w="http://schemas.openxmlformats.org/wordprocessingml/2006/main" xmlns:w14="http://schemas.microsoft.com/office/word/2010/wordml" xmlns:w15="http://schemas.microsoft.com/office/word/2012/wordml" xmlns:w16cid="http://schemas.microsoft.com/office/word/2016/wordml/cid" xmlns:w16se="http://schemas.microsoft.com/office/word/2015/wordml/symex" xmlns:wpg="http://schemas.microsoft.com/office/word/2010/wordprocessingGroup" xmlns:wpi="http://schemas.microsoft.com/office/word/2010/wordprocessingInk" xmlns:wne="http://schemas.microsoft.com/office/word/2006/wordml" xmlns:wps="http://schemas.microsoft.com/office/word/2010/wordprocessingShape" mc:Ignorable="w14 w15 w16se w16cid wp14">
   <w:footnote w:type="separator" w:id="-1">
     <w:p>
       <w:r>
@@ -1606,7 +1611,7 @@
 </file>
 
 <file path=word/header1.xml><?xml version="1.0" encoding="utf-8"?>
-<w:hdr xmlns:wpc="http://schemas.microsoft.com/office/word/2010/wordprocessingCanvas" xmlns:mc="http://schemas.openxmlformats.org/markup-compatibility/2006" xmlns:o="urn:schemas-microsoft-com:office:office" xmlns:r="http://schemas.openxmlformats.org/officeDocument/2006/relationships" xmlns:m="http://schemas.openxmlformats.org/officeDocument/2006/math" xmlns:v="urn:schemas-microsoft-com:vml" xmlns:wp14="http://schemas.microsoft.com/office/word/2010/wordprocessingDrawing" xmlns:wp="http://schemas.openxmlformats.org/drawingml/2006/wordprocessingDrawing" xmlns:w10="urn:schemas-microsoft-com:office:word" xmlns:w="http://schemas.openxmlformats.org/wordprocessingml/2006/main" xmlns:w14="http://schemas.microsoft.com/office/word/2010/wordml" xmlns:wpg="http://schemas.microsoft.com/office/word/2010/wordprocessingGroup" xmlns:wpi="http://schemas.microsoft.com/office/word/2010/wordprocessingInk" xmlns:wne="http://schemas.microsoft.com/office/word/2006/wordml" xmlns:wps="http://schemas.microsoft.com/office/word/2010/wordprocessingShape" mc:Ignorable="w14 wp14">
+<w:hdr xmlns:wpc="http://schemas.microsoft.com/office/word/2010/wordprocessingCanvas" xmlns:cx="http://schemas.microsoft.com/office/drawing/2014/chartex" xmlns:cx1="http://schemas.microsoft.com/office/drawing/2015/9/8/chartex" xmlns:cx2="http://schemas.microsoft.com/office/drawing/2015/10/21/chartex" xmlns:cx3="http://schemas.microsoft.com/office/drawing/2016/5/9/chartex" xmlns:cx4="http://schemas.microsoft.com/office/drawing/2016/5/10/chartex" xmlns:cx5="http://schemas.microsoft.com/office/drawing/2016/5/11/chartex" xmlns:cx6="http://schemas.microsoft.com/office/drawing/2016/5/12/chartex" xmlns:cx7="http://schemas.microsoft.com/office/drawing/2016/5/13/chartex" xmlns:cx8="http://schemas.microsoft.com/office/drawing/2016/5/14/chartex" xmlns:mc="http://schemas.openxmlformats.org/markup-compatibility/2006" xmlns:aink="http://schemas.microsoft.com/office/drawing/2016/ink" xmlns:am3d="http://schemas.microsoft.com/office/drawing/2017/model3d" xmlns:o="urn:schemas-microsoft-com:office:office" xmlns:r="http://schemas.openxmlformats.org/officeDocument/2006/relationships" xmlns:m="http://schemas.openxmlformats.org/officeDocument/2006/math" xmlns:v="urn:schemas-microsoft-com:vml" xmlns:wp14="http://schemas.microsoft.com/office/word/2010/wordprocessingDrawing" xmlns:wp="http://schemas.openxmlformats.org/drawingml/2006/wordprocessingDrawing" xmlns:w10="urn:schemas-microsoft-com:office:word" xmlns:w="http://schemas.openxmlformats.org/wordprocessingml/2006/main" xmlns:w14="http://schemas.microsoft.com/office/word/2010/wordml" xmlns:w15="http://schemas.microsoft.com/office/word/2012/wordml" xmlns:w16cid="http://schemas.microsoft.com/office/word/2016/wordml/cid" xmlns:w16se="http://schemas.microsoft.com/office/word/2015/wordml/symex" xmlns:wpg="http://schemas.microsoft.com/office/word/2010/wordprocessingGroup" xmlns:wpi="http://schemas.microsoft.com/office/word/2010/wordprocessingInk" xmlns:wne="http://schemas.microsoft.com/office/word/2006/wordml" xmlns:wps="http://schemas.microsoft.com/office/word/2010/wordprocessingShape" mc:Ignorable="w14 w15 w16se w16cid wp14">
   <w:p>
     <w:pPr>
       <w:pStyle w:val="Header"/>
@@ -1616,7 +1621,7 @@
 </file>
 
 <file path=word/header2.xml><?xml version="1.0" encoding="utf-8"?>
-<w:hdr xmlns:wpc="http://schemas.microsoft.com/office/word/2010/wordprocessingCanvas" xmlns:mc="http://schemas.openxmlformats.org/markup-compatibility/2006" xmlns:o="urn:schemas-microsoft-com:office:office" xmlns:r="http://schemas.openxmlformats.org/officeDocument/2006/relationships" xmlns:m="http://schemas.openxmlformats.org/officeDocument/2006/math" xmlns:v="urn:schemas-microsoft-com:vml" xmlns:wp14="http://schemas.microsoft.com/office/word/2010/wordprocessingDrawing" xmlns:wp="http://schemas.openxmlformats.org/drawingml/2006/wordprocessingDrawing" xmlns:w10="urn:schemas-microsoft-com:office:word" xmlns:w="http://schemas.openxmlformats.org/wordprocessingml/2006/main" xmlns:w14="http://schemas.microsoft.com/office/word/2010/wordml" xmlns:wpg="http://schemas.microsoft.com/office/word/2010/wordprocessingGroup" xmlns:wpi="http://schemas.microsoft.com/office/word/2010/wordprocessingInk" xmlns:wne="http://schemas.microsoft.com/office/word/2006/wordml" xmlns:wps="http://schemas.microsoft.com/office/word/2010/wordprocessingShape" mc:Ignorable="w14 wp14">
+<w:hdr xmlns:wpc="http://schemas.microsoft.com/office/word/2010/wordprocessingCanvas" xmlns:cx="http://schemas.microsoft.com/office/drawing/2014/chartex" xmlns:cx1="http://schemas.microsoft.com/office/drawing/2015/9/8/chartex" xmlns:cx2="http://schemas.microsoft.com/office/drawing/2015/10/21/chartex" xmlns:cx3="http://schemas.microsoft.com/office/drawing/2016/5/9/chartex" xmlns:cx4="http://schemas.microsoft.com/office/drawing/2016/5/10/chartex" xmlns:cx5="http://schemas.microsoft.com/office/drawing/2016/5/11/chartex" xmlns:cx6="http://schemas.microsoft.com/office/drawing/2016/5/12/chartex" xmlns:cx7="http://schemas.microsoft.com/office/drawing/2016/5/13/chartex" xmlns:cx8="http://schemas.microsoft.com/office/drawing/2016/5/14/chartex" xmlns:mc="http://schemas.openxmlformats.org/markup-compatibility/2006" xmlns:aink="http://schemas.microsoft.com/office/drawing/2016/ink" xmlns:am3d="http://schemas.microsoft.com/office/drawing/2017/model3d" xmlns:o="urn:schemas-microsoft-com:office:office" xmlns:r="http://schemas.openxmlformats.org/officeDocument/2006/relationships" xmlns:m="http://schemas.openxmlformats.org/officeDocument/2006/math" xmlns:v="urn:schemas-microsoft-com:vml" xmlns:wp14="http://schemas.microsoft.com/office/word/2010/wordprocessingDrawing" xmlns:wp="http://schemas.openxmlformats.org/drawingml/2006/wordprocessingDrawing" xmlns:w10="urn:schemas-microsoft-com:office:word" xmlns:w="http://schemas.openxmlformats.org/wordprocessingml/2006/main" xmlns:w14="http://schemas.microsoft.com/office/word/2010/wordml" xmlns:w15="http://schemas.microsoft.com/office/word/2012/wordml" xmlns:w16cid="http://schemas.microsoft.com/office/word/2016/wordml/cid" xmlns:w16se="http://schemas.microsoft.com/office/word/2015/wordml/symex" xmlns:wpg="http://schemas.microsoft.com/office/word/2010/wordprocessingGroup" xmlns:wpi="http://schemas.microsoft.com/office/word/2010/wordprocessingInk" xmlns:wne="http://schemas.microsoft.com/office/word/2006/wordml" xmlns:wps="http://schemas.microsoft.com/office/word/2010/wordprocessingShape" mc:Ignorable="w14 w15 w16se w16cid wp14">
   <w:p>
     <w:pPr>
       <w:pStyle w:val="Header"/>
@@ -1626,7 +1631,7 @@
 </file>
 
 <file path=word/header3.xml><?xml version="1.0" encoding="utf-8"?>
-<w:hdr xmlns:wpc="http://schemas.microsoft.com/office/word/2010/wordprocessingCanvas" xmlns:mc="http://schemas.openxmlformats.org/markup-compatibility/2006" xmlns:o="urn:schemas-microsoft-com:office:office" xmlns:r="http://schemas.openxmlformats.org/officeDocument/2006/relationships" xmlns:m="http://schemas.openxmlformats.org/officeDocument/2006/math" xmlns:v="urn:schemas-microsoft-com:vml" xmlns:wp14="http://schemas.microsoft.com/office/word/2010/wordprocessingDrawing" xmlns:wp="http://schemas.openxmlformats.org/drawingml/2006/wordprocessingDrawing" xmlns:w10="urn:schemas-microsoft-com:office:word" xmlns:w="http://schemas.openxmlformats.org/wordprocessingml/2006/main" xmlns:w14="http://schemas.microsoft.com/office/word/2010/wordml" xmlns:wpg="http://schemas.microsoft.com/office/word/2010/wordprocessingGroup" xmlns:wpi="http://schemas.microsoft.com/office/word/2010/wordprocessingInk" xmlns:wne="http://schemas.microsoft.com/office/word/2006/wordml" xmlns:wps="http://schemas.microsoft.com/office/word/2010/wordprocessingShape" mc:Ignorable="w14 wp14">
+<w:hdr xmlns:wpc="http://schemas.microsoft.com/office/word/2010/wordprocessingCanvas" xmlns:cx="http://schemas.microsoft.com/office/drawing/2014/chartex" xmlns:cx1="http://schemas.microsoft.com/office/drawing/2015/9/8/chartex" xmlns:cx2="http://schemas.microsoft.com/office/drawing/2015/10/21/chartex" xmlns:cx3="http://schemas.microsoft.com/office/drawing/2016/5/9/chartex" xmlns:cx4="http://schemas.microsoft.com/office/drawing/2016/5/10/chartex" xmlns:cx5="http://schemas.microsoft.com/office/drawing/2016/5/11/chartex" xmlns:cx6="http://schemas.microsoft.com/office/drawing/2016/5/12/chartex" xmlns:cx7="http://schemas.microsoft.com/office/drawing/2016/5/13/chartex" xmlns:cx8="http://schemas.microsoft.com/office/drawing/2016/5/14/chartex" xmlns:mc="http://schemas.openxmlformats.org/markup-compatibility/2006" xmlns:aink="http://schemas.microsoft.com/office/drawing/2016/ink" xmlns:am3d="http://schemas.microsoft.com/office/drawing/2017/model3d" xmlns:o="urn:schemas-microsoft-com:office:office" xmlns:r="http://schemas.openxmlformats.org/officeDocument/2006/relationships" xmlns:m="http://schemas.openxmlformats.org/officeDocument/2006/math" xmlns:v="urn:schemas-microsoft-com:vml" xmlns:wp14="http://schemas.microsoft.com/office/word/2010/wordprocessingDrawing" xmlns:wp="http://schemas.openxmlformats.org/drawingml/2006/wordprocessingDrawing" xmlns:w10="urn:schemas-microsoft-com:office:word" xmlns:w="http://schemas.openxmlformats.org/wordprocessingml/2006/main" xmlns:w14="http://schemas.microsoft.com/office/word/2010/wordml" xmlns:w15="http://schemas.microsoft.com/office/word/2012/wordml" xmlns:w16cid="http://schemas.microsoft.com/office/word/2016/wordml/cid" xmlns:w16se="http://schemas.microsoft.com/office/word/2015/wordml/symex" xmlns:wpg="http://schemas.microsoft.com/office/word/2010/wordprocessingGroup" xmlns:wpi="http://schemas.microsoft.com/office/word/2010/wordprocessingInk" xmlns:wne="http://schemas.microsoft.com/office/word/2006/wordml" xmlns:wps="http://schemas.microsoft.com/office/word/2010/wordprocessingShape" mc:Ignorable="w14 w15 w16se w16cid wp14">
   <w:p>
     <w:pPr>
       <w:pStyle w:val="Header"/>
@@ -1636,8 +1641,8 @@
 </file>
 
 <file path=word/numbering.xml><?xml version="1.0" encoding="utf-8"?>
-<w:numbering xmlns:wpc="http://schemas.microsoft.com/office/word/2010/wordprocessingCanvas" xmlns:mc="http://schemas.openxmlformats.org/markup-compatibility/2006" xmlns:o="urn:schemas-microsoft-com:office:office" xmlns:r="http://schemas.openxmlformats.org/officeDocument/2006/relationships" xmlns:m="http://schemas.openxmlformats.org/officeDocument/2006/math" xmlns:v="urn:schemas-microsoft-com:vml" xmlns:wp14="http://schemas.microsoft.com/office/word/2010/wordprocessingDrawing" xmlns:wp="http://schemas.openxmlformats.org/drawingml/2006/wordprocessingDrawing" xmlns:w10="urn:schemas-microsoft-com:office:word" xmlns:w="http://schemas.openxmlformats.org/wordprocessingml/2006/main" xmlns:w14="http://schemas.microsoft.com/office/word/2010/wordml" xmlns:wpg="http://schemas.microsoft.com/office/word/2010/wordprocessingGroup" xmlns:wpi="http://schemas.microsoft.com/office/word/2010/wordprocessingInk" xmlns:wne="http://schemas.microsoft.com/office/word/2006/wordml" xmlns:wps="http://schemas.microsoft.com/office/word/2010/wordprocessingShape" mc:Ignorable="w14 wp14">
-  <w:abstractNum w:abstractNumId="0">
+<w:numbering xmlns:wpc="http://schemas.microsoft.com/office/word/2010/wordprocessingCanvas" xmlns:cx="http://schemas.microsoft.com/office/drawing/2014/chartex" xmlns:cx1="http://schemas.microsoft.com/office/drawing/2015/9/8/chartex" xmlns:cx2="http://schemas.microsoft.com/office/drawing/2015/10/21/chartex" xmlns:cx3="http://schemas.microsoft.com/office/drawing/2016/5/9/chartex" xmlns:cx4="http://schemas.microsoft.com/office/drawing/2016/5/10/chartex" xmlns:cx5="http://schemas.microsoft.com/office/drawing/2016/5/11/chartex" xmlns:cx6="http://schemas.microsoft.com/office/drawing/2016/5/12/chartex" xmlns:cx7="http://schemas.microsoft.com/office/drawing/2016/5/13/chartex" xmlns:cx8="http://schemas.microsoft.com/office/drawing/2016/5/14/chartex" xmlns:mc="http://schemas.openxmlformats.org/markup-compatibility/2006" xmlns:aink="http://schemas.microsoft.com/office/drawing/2016/ink" xmlns:am3d="http://schemas.microsoft.com/office/drawing/2017/model3d" xmlns:o="urn:schemas-microsoft-com:office:office" xmlns:r="http://schemas.openxmlformats.org/officeDocument/2006/relationships" xmlns:m="http://schemas.openxmlformats.org/officeDocument/2006/math" xmlns:v="urn:schemas-microsoft-com:vml" xmlns:wp14="http://schemas.microsoft.com/office/word/2010/wordprocessingDrawing" xmlns:wp="http://schemas.openxmlformats.org/drawingml/2006/wordprocessingDrawing" xmlns:w10="urn:schemas-microsoft-com:office:word" xmlns:w="http://schemas.openxmlformats.org/wordprocessingml/2006/main" xmlns:w14="http://schemas.microsoft.com/office/word/2010/wordml" xmlns:w15="http://schemas.microsoft.com/office/word/2012/wordml" xmlns:w16cid="http://schemas.microsoft.com/office/word/2016/wordml/cid" xmlns:w16se="http://schemas.microsoft.com/office/word/2015/wordml/symex" xmlns:wpg="http://schemas.microsoft.com/office/word/2010/wordprocessingGroup" xmlns:wpi="http://schemas.microsoft.com/office/word/2010/wordprocessingInk" xmlns:wne="http://schemas.microsoft.com/office/word/2006/wordml" xmlns:wps="http://schemas.microsoft.com/office/word/2010/wordprocessingShape" mc:Ignorable="w14 w15 w16se w16cid wp14">
+  <w:abstractNum w:abstractNumId="0" w15:restartNumberingAfterBreak="0">
     <w:nsid w:val="DEC02CF9"/>
     <w:multiLevelType w:val="multilevel"/>
     <w:tmpl w:val="5EFEC532"/>
@@ -1729,7 +1734,7 @@
       <w:lvlJc w:val="left"/>
     </w:lvl>
   </w:abstractNum>
-  <w:abstractNum w:abstractNumId="1">
+  <w:abstractNum w:abstractNumId="1" w15:restartNumberingAfterBreak="0">
     <w:nsid w:val="E17F69BA"/>
     <w:multiLevelType w:val="multilevel"/>
     <w:tmpl w:val="07A6C7AE"/>
@@ -1821,7 +1826,7 @@
       <w:lvlJc w:val="left"/>
     </w:lvl>
   </w:abstractNum>
-  <w:abstractNum w:abstractNumId="2">
+  <w:abstractNum w:abstractNumId="2" w15:restartNumberingAfterBreak="0">
     <w:nsid w:val="F254D23C"/>
     <w:multiLevelType w:val="multilevel"/>
     <w:tmpl w:val="DEFCEBE6"/>
@@ -1913,7 +1918,7 @@
       <w:lvlJc w:val="left"/>
     </w:lvl>
   </w:abstractNum>
-  <w:abstractNum w:abstractNumId="3">
+  <w:abstractNum w:abstractNumId="3" w15:restartNumberingAfterBreak="0">
     <w:nsid w:val="F8A0038E"/>
     <w:multiLevelType w:val="multilevel"/>
     <w:tmpl w:val="029C6276"/>
@@ -2005,10 +2010,10 @@
       <w:lvlJc w:val="left"/>
     </w:lvl>
   </w:abstractNum>
-  <w:abstractNum w:abstractNumId="4">
+  <w:abstractNum w:abstractNumId="4" w15:restartNumberingAfterBreak="0">
     <w:nsid w:val="FFFFFF7C"/>
     <w:multiLevelType w:val="singleLevel"/>
-    <w:tmpl w:val="A7AE2E2C"/>
+    <w:tmpl w:val="CC0EEEEE"/>
     <w:lvl w:ilvl="0">
       <w:start w:val="1"/>
       <w:numFmt w:val="decimal"/>
@@ -2022,10 +2027,10 @@
       </w:pPr>
     </w:lvl>
   </w:abstractNum>
-  <w:abstractNum w:abstractNumId="5">
+  <w:abstractNum w:abstractNumId="5" w15:restartNumberingAfterBreak="0">
     <w:nsid w:val="FFFFFF7D"/>
     <w:multiLevelType w:val="singleLevel"/>
-    <w:tmpl w:val="82CA1C26"/>
+    <w:tmpl w:val="4C80325E"/>
     <w:lvl w:ilvl="0">
       <w:start w:val="1"/>
       <w:numFmt w:val="decimal"/>
@@ -2039,10 +2044,10 @@
       </w:pPr>
     </w:lvl>
   </w:abstractNum>
-  <w:abstractNum w:abstractNumId="6">
+  <w:abstractNum w:abstractNumId="6" w15:restartNumberingAfterBreak="0">
     <w:nsid w:val="FFFFFF7E"/>
     <w:multiLevelType w:val="singleLevel"/>
-    <w:tmpl w:val="FB94EB82"/>
+    <w:tmpl w:val="88C43E60"/>
     <w:lvl w:ilvl="0">
       <w:start w:val="1"/>
       <w:numFmt w:val="decimal"/>
@@ -2056,10 +2061,10 @@
       </w:pPr>
     </w:lvl>
   </w:abstractNum>
-  <w:abstractNum w:abstractNumId="7">
+  <w:abstractNum w:abstractNumId="7" w15:restartNumberingAfterBreak="0">
     <w:nsid w:val="FFFFFF7F"/>
     <w:multiLevelType w:val="singleLevel"/>
-    <w:tmpl w:val="1FF8C0F4"/>
+    <w:tmpl w:val="FFF8962C"/>
     <w:lvl w:ilvl="0">
       <w:start w:val="1"/>
       <w:numFmt w:val="decimal"/>
@@ -2073,10 +2078,10 @@
       </w:pPr>
     </w:lvl>
   </w:abstractNum>
-  <w:abstractNum w:abstractNumId="8">
+  <w:abstractNum w:abstractNumId="8" w15:restartNumberingAfterBreak="0">
     <w:nsid w:val="FFFFFF80"/>
     <w:multiLevelType w:val="singleLevel"/>
-    <w:tmpl w:val="618A5850"/>
+    <w:tmpl w:val="FB56DA52"/>
     <w:lvl w:ilvl="0">
       <w:start w:val="1"/>
       <w:numFmt w:val="bullet"/>
@@ -2093,10 +2098,10 @@
       </w:rPr>
     </w:lvl>
   </w:abstractNum>
-  <w:abstractNum w:abstractNumId="9">
+  <w:abstractNum w:abstractNumId="9" w15:restartNumberingAfterBreak="0">
     <w:nsid w:val="FFFFFF81"/>
     <w:multiLevelType w:val="singleLevel"/>
-    <w:tmpl w:val="54BC30FA"/>
+    <w:tmpl w:val="46046304"/>
     <w:lvl w:ilvl="0">
       <w:start w:val="1"/>
       <w:numFmt w:val="bullet"/>
@@ -2113,10 +2118,10 @@
       </w:rPr>
     </w:lvl>
   </w:abstractNum>
-  <w:abstractNum w:abstractNumId="10">
+  <w:abstractNum w:abstractNumId="10" w15:restartNumberingAfterBreak="0">
     <w:nsid w:val="FFFFFF82"/>
     <w:multiLevelType w:val="singleLevel"/>
-    <w:tmpl w:val="78328BA8"/>
+    <w:tmpl w:val="B5F27DB6"/>
     <w:lvl w:ilvl="0">
       <w:start w:val="1"/>
       <w:numFmt w:val="bullet"/>
@@ -2133,10 +2138,10 @@
       </w:rPr>
     </w:lvl>
   </w:abstractNum>
-  <w:abstractNum w:abstractNumId="11">
+  <w:abstractNum w:abstractNumId="11" w15:restartNumberingAfterBreak="0">
     <w:nsid w:val="FFFFFF83"/>
     <w:multiLevelType w:val="singleLevel"/>
-    <w:tmpl w:val="13C24444"/>
+    <w:tmpl w:val="038426EC"/>
     <w:lvl w:ilvl="0">
       <w:start w:val="1"/>
       <w:numFmt w:val="bullet"/>
@@ -2153,10 +2158,10 @@
       </w:rPr>
     </w:lvl>
   </w:abstractNum>
-  <w:abstractNum w:abstractNumId="12">
+  <w:abstractNum w:abstractNumId="12" w15:restartNumberingAfterBreak="0">
     <w:nsid w:val="FFFFFF88"/>
     <w:multiLevelType w:val="singleLevel"/>
-    <w:tmpl w:val="57CE03AE"/>
+    <w:tmpl w:val="12245338"/>
     <w:lvl w:ilvl="0">
       <w:start w:val="1"/>
       <w:numFmt w:val="decimal"/>
@@ -2170,10 +2175,10 @@
       </w:pPr>
     </w:lvl>
   </w:abstractNum>
-  <w:abstractNum w:abstractNumId="13">
+  <w:abstractNum w:abstractNumId="13" w15:restartNumberingAfterBreak="0">
     <w:nsid w:val="FFFFFF89"/>
     <w:multiLevelType w:val="singleLevel"/>
-    <w:tmpl w:val="9624842C"/>
+    <w:tmpl w:val="B2946B8A"/>
     <w:lvl w:ilvl="0">
       <w:start w:val="1"/>
       <w:numFmt w:val="bullet"/>
@@ -2190,13 +2195,13 @@
       </w:rPr>
     </w:lvl>
   </w:abstractNum>
-  <w:abstractNum w:abstractNumId="14">
+  <w:abstractNum w:abstractNumId="14" w15:restartNumberingAfterBreak="0">
     <w:nsid w:val="00002EB1"/>
     <w:multiLevelType w:val="multilevel"/>
     <w:tmpl w:val="04060025"/>
     <w:numStyleLink w:val="Style2"/>
   </w:abstractNum>
-  <w:abstractNum w:abstractNumId="15">
+  <w:abstractNum w:abstractNumId="15" w15:restartNumberingAfterBreak="0">
     <w:nsid w:val="2F29C298"/>
     <w:multiLevelType w:val="multilevel"/>
     <w:tmpl w:val="AD20343E"/>
@@ -2288,7 +2293,7 @@
       <w:lvlJc w:val="left"/>
     </w:lvl>
   </w:abstractNum>
-  <w:abstractNum w:abstractNumId="16">
+  <w:abstractNum w:abstractNumId="16" w15:restartNumberingAfterBreak="0">
     <w:nsid w:val="3389580B"/>
     <w:multiLevelType w:val="multilevel"/>
     <w:tmpl w:val="B6AC9AC0"/>
@@ -2408,7 +2413,7 @@
       </w:rPr>
     </w:lvl>
   </w:abstractNum>
-  <w:abstractNum w:abstractNumId="17">
+  <w:abstractNum w:abstractNumId="17" w15:restartNumberingAfterBreak="0">
     <w:nsid w:val="3C00998C"/>
     <w:multiLevelType w:val="multilevel"/>
     <w:tmpl w:val="2298A838"/>
@@ -2500,7 +2505,7 @@
       <w:lvlJc w:val="left"/>
     </w:lvl>
   </w:abstractNum>
-  <w:abstractNum w:abstractNumId="18">
+  <w:abstractNum w:abstractNumId="18" w15:restartNumberingAfterBreak="0">
     <w:nsid w:val="43985F9E"/>
     <w:multiLevelType w:val="hybridMultilevel"/>
     <w:tmpl w:val="621A12FC"/>
@@ -2589,14 +2594,14 @@
       </w:pPr>
     </w:lvl>
   </w:abstractNum>
-  <w:abstractNum w:abstractNumId="19">
+  <w:abstractNum w:abstractNumId="19" w15:restartNumberingAfterBreak="0">
     <w:nsid w:val="53BD41F5"/>
     <w:multiLevelType w:val="multilevel"/>
     <w:tmpl w:val="04060025"/>
     <w:name w:val="multi"/>
     <w:numStyleLink w:val="Style2"/>
   </w:abstractNum>
-  <w:abstractNum w:abstractNumId="20">
+  <w:abstractNum w:abstractNumId="20" w15:restartNumberingAfterBreak="0">
     <w:nsid w:val="63AC0925"/>
     <w:multiLevelType w:val="hybridMultilevel"/>
     <w:tmpl w:val="F38A861E"/>
@@ -2682,7 +2687,7 @@
       </w:pPr>
     </w:lvl>
   </w:abstractNum>
-  <w:abstractNum w:abstractNumId="21">
+  <w:abstractNum w:abstractNumId="21" w15:restartNumberingAfterBreak="0">
     <w:nsid w:val="64705B47"/>
     <w:multiLevelType w:val="multilevel"/>
     <w:tmpl w:val="04060025"/>
@@ -2769,7 +2774,7 @@
       </w:pPr>
     </w:lvl>
   </w:abstractNum>
-  <w:abstractNum w:abstractNumId="22">
+  <w:abstractNum w:abstractNumId="22" w15:restartNumberingAfterBreak="0">
     <w:nsid w:val="77C17201"/>
     <w:multiLevelType w:val="hybridMultilevel"/>
     <w:tmpl w:val="EC6232A2"/>
@@ -2858,7 +2863,7 @@
       </w:pPr>
     </w:lvl>
   </w:abstractNum>
-  <w:abstractNum w:abstractNumId="23">
+  <w:abstractNum w:abstractNumId="23" w15:restartNumberingAfterBreak="0">
     <w:nsid w:val="7A874D2B"/>
     <w:multiLevelType w:val="multilevel"/>
     <w:tmpl w:val="07F6AD98"/>
@@ -2972,7 +2977,7 @@
       </w:rPr>
     </w:lvl>
   </w:abstractNum>
-  <w:abstractNum w:abstractNumId="24">
+  <w:abstractNum w:abstractNumId="24" w15:restartNumberingAfterBreak="0">
     <w:nsid w:val="7BA88D52"/>
     <w:multiLevelType w:val="multilevel"/>
     <w:tmpl w:val="6638F2EA"/>
@@ -3281,7 +3286,7 @@
 </file>
 
 <file path=word/styles.xml><?xml version="1.0" encoding="utf-8"?>
-<w:styles xmlns:mc="http://schemas.openxmlformats.org/markup-compatibility/2006" xmlns:r="http://schemas.openxmlformats.org/officeDocument/2006/relationships" xmlns:w="http://schemas.openxmlformats.org/wordprocessingml/2006/main" xmlns:w14="http://schemas.microsoft.com/office/word/2010/wordml" mc:Ignorable="w14">
+<w:styles xmlns:mc="http://schemas.openxmlformats.org/markup-compatibility/2006" xmlns:r="http://schemas.openxmlformats.org/officeDocument/2006/relationships" xmlns:w="http://schemas.openxmlformats.org/wordprocessingml/2006/main" xmlns:w14="http://schemas.microsoft.com/office/word/2010/wordml" xmlns:w15="http://schemas.microsoft.com/office/word/2012/wordml" xmlns:w16cid="http://schemas.microsoft.com/office/word/2016/wordml/cid" xmlns:w16se="http://schemas.microsoft.com/office/word/2015/wordml/symex" mc:Ignorable="w14 w15 w16se w16cid">
   <w:docDefaults>
     <w:rPrDefault>
       <w:rPr>
@@ -3297,33 +3302,369 @@
       </w:pPr>
     </w:pPrDefault>
   </w:docDefaults>
-  <w:latentStyles w:defLockedState="0" w:defUIPriority="0" w:defSemiHidden="0" w:defUnhideWhenUsed="0" w:defQFormat="0" w:count="267">
+  <w:latentStyles w:defLockedState="0" w:defUIPriority="0" w:defSemiHidden="0" w:defUnhideWhenUsed="0" w:defQFormat="0" w:count="376">
     <w:lsdException w:name="Normal" w:qFormat="1"/>
     <w:lsdException w:name="heading 1" w:uiPriority="9" w:qFormat="1"/>
-    <w:lsdException w:name="heading 2" w:uiPriority="9" w:qFormat="1"/>
-    <w:lsdException w:name="heading 3" w:uiPriority="9" w:qFormat="1"/>
-    <w:lsdException w:name="heading 4" w:uiPriority="9" w:qFormat="1"/>
-    <w:lsdException w:name="heading 5" w:uiPriority="9" w:qFormat="1"/>
-    <w:lsdException w:name="heading 6" w:uiPriority="9" w:qFormat="1"/>
-    <w:lsdException w:name="heading 7" w:uiPriority="9" w:qFormat="1"/>
-    <w:lsdException w:name="heading 8" w:uiPriority="9" w:qFormat="1"/>
-    <w:lsdException w:name="heading 9" w:uiPriority="9" w:qFormat="1"/>
-    <w:lsdException w:name="footer" w:uiPriority="99"/>
-    <w:lsdException w:name="caption" w:uiPriority="35"/>
+    <w:lsdException w:name="heading 2" w:semiHidden="1" w:uiPriority="9" w:unhideWhenUsed="1" w:qFormat="1"/>
+    <w:lsdException w:name="heading 3" w:semiHidden="1" w:uiPriority="9" w:unhideWhenUsed="1" w:qFormat="1"/>
+    <w:lsdException w:name="heading 4" w:semiHidden="1" w:uiPriority="9" w:unhideWhenUsed="1" w:qFormat="1"/>
+    <w:lsdException w:name="heading 5" w:semiHidden="1" w:uiPriority="9" w:unhideWhenUsed="1" w:qFormat="1"/>
+    <w:lsdException w:name="heading 6" w:semiHidden="1" w:uiPriority="9" w:unhideWhenUsed="1" w:qFormat="1"/>
+    <w:lsdException w:name="heading 7" w:semiHidden="1" w:uiPriority="9" w:unhideWhenUsed="1" w:qFormat="1"/>
+    <w:lsdException w:name="heading 8" w:semiHidden="1" w:uiPriority="9" w:unhideWhenUsed="1" w:qFormat="1"/>
+    <w:lsdException w:name="heading 9" w:semiHidden="1" w:uiPriority="9" w:unhideWhenUsed="1" w:qFormat="1"/>
+    <w:lsdException w:name="index 1" w:semiHidden="1" w:unhideWhenUsed="1"/>
+    <w:lsdException w:name="index 2" w:semiHidden="1" w:unhideWhenUsed="1"/>
+    <w:lsdException w:name="index 3" w:semiHidden="1" w:unhideWhenUsed="1"/>
+    <w:lsdException w:name="index 4" w:semiHidden="1" w:unhideWhenUsed="1"/>
+    <w:lsdException w:name="index 5" w:semiHidden="1" w:unhideWhenUsed="1"/>
+    <w:lsdException w:name="index 6" w:semiHidden="1" w:unhideWhenUsed="1"/>
+    <w:lsdException w:name="index 7" w:semiHidden="1" w:unhideWhenUsed="1"/>
+    <w:lsdException w:name="index 8" w:semiHidden="1" w:unhideWhenUsed="1"/>
+    <w:lsdException w:name="index 9" w:semiHidden="1" w:unhideWhenUsed="1"/>
+    <w:lsdException w:name="toc 1" w:semiHidden="1" w:unhideWhenUsed="1"/>
+    <w:lsdException w:name="toc 2" w:semiHidden="1" w:unhideWhenUsed="1"/>
+    <w:lsdException w:name="toc 3" w:semiHidden="1" w:unhideWhenUsed="1"/>
+    <w:lsdException w:name="toc 4" w:semiHidden="1" w:unhideWhenUsed="1"/>
+    <w:lsdException w:name="toc 5" w:semiHidden="1" w:unhideWhenUsed="1"/>
+    <w:lsdException w:name="toc 6" w:semiHidden="1" w:unhideWhenUsed="1"/>
+    <w:lsdException w:name="toc 7" w:semiHidden="1" w:unhideWhenUsed="1"/>
+    <w:lsdException w:name="toc 8" w:semiHidden="1" w:unhideWhenUsed="1"/>
+    <w:lsdException w:name="toc 9" w:semiHidden="1" w:unhideWhenUsed="1"/>
+    <w:lsdException w:name="Normal Indent" w:semiHidden="1" w:unhideWhenUsed="1"/>
+    <w:lsdException w:name="footnote text" w:semiHidden="1" w:unhideWhenUsed="1"/>
+    <w:lsdException w:name="annotation text" w:semiHidden="1" w:unhideWhenUsed="1"/>
+    <w:lsdException w:name="header" w:semiHidden="1" w:unhideWhenUsed="1"/>
+    <w:lsdException w:name="footer" w:semiHidden="1" w:uiPriority="99" w:unhideWhenUsed="1"/>
+    <w:lsdException w:name="index heading" w:semiHidden="1" w:unhideWhenUsed="1"/>
+    <w:lsdException w:name="caption" w:semiHidden="1" w:uiPriority="35" w:unhideWhenUsed="1"/>
+    <w:lsdException w:name="table of figures" w:semiHidden="1" w:unhideWhenUsed="1"/>
+    <w:lsdException w:name="envelope address" w:semiHidden="1" w:unhideWhenUsed="1"/>
+    <w:lsdException w:name="envelope return" w:semiHidden="1" w:unhideWhenUsed="1"/>
+    <w:lsdException w:name="footnote reference" w:semiHidden="1" w:unhideWhenUsed="1"/>
+    <w:lsdException w:name="annotation reference" w:semiHidden="1" w:unhideWhenUsed="1"/>
+    <w:lsdException w:name="line number" w:semiHidden="1" w:unhideWhenUsed="1"/>
+    <w:lsdException w:name="page number" w:semiHidden="1" w:unhideWhenUsed="1"/>
+    <w:lsdException w:name="endnote reference" w:semiHidden="1" w:unhideWhenUsed="1"/>
+    <w:lsdException w:name="endnote text" w:semiHidden="1" w:unhideWhenUsed="1"/>
+    <w:lsdException w:name="macro" w:semiHidden="1" w:unhideWhenUsed="1"/>
+    <w:lsdException w:name="toa heading" w:semiHidden="1" w:unhideWhenUsed="1"/>
+    <w:lsdException w:name="List Number" w:semiHidden="1" w:unhideWhenUsed="1"/>
+    <w:lsdException w:name="List 2" w:semiHidden="1" w:unhideWhenUsed="1"/>
+    <w:lsdException w:name="List 3" w:semiHidden="1" w:unhideWhenUsed="1"/>
+    <w:lsdException w:name="List 4" w:semiHidden="1" w:unhideWhenUsed="1"/>
+    <w:lsdException w:name="List 5" w:semiHidden="1" w:unhideWhenUsed="1"/>
+    <w:lsdException w:name="List Bullet 2" w:semiHidden="1" w:unhideWhenUsed="1"/>
+    <w:lsdException w:name="List Bullet 3" w:semiHidden="1" w:unhideWhenUsed="1"/>
+    <w:lsdException w:name="List Bullet 4" w:semiHidden="1" w:unhideWhenUsed="1"/>
+    <w:lsdException w:name="List Bullet 5" w:semiHidden="1" w:unhideWhenUsed="1"/>
+    <w:lsdException w:name="List Number 2" w:semiHidden="1" w:unhideWhenUsed="1"/>
+    <w:lsdException w:name="List Number 3" w:semiHidden="1" w:unhideWhenUsed="1"/>
+    <w:lsdException w:name="List Number 4" w:semiHidden="1" w:unhideWhenUsed="1"/>
+    <w:lsdException w:name="List Number 5" w:semiHidden="1" w:unhideWhenUsed="1"/>
     <w:lsdException w:name="Title" w:uiPriority="10" w:qFormat="1"/>
+    <w:lsdException w:name="Closing" w:semiHidden="1" w:unhideWhenUsed="1"/>
+    <w:lsdException w:name="Signature" w:semiHidden="1" w:unhideWhenUsed="1"/>
+    <w:lsdException w:name="Default Paragraph Font" w:semiHidden="1" w:unhideWhenUsed="1"/>
+    <w:lsdException w:name="Body Text" w:semiHidden="1" w:unhideWhenUsed="1"/>
+    <w:lsdException w:name="Body Text Indent" w:semiHidden="1" w:unhideWhenUsed="1"/>
+    <w:lsdException w:name="List Continue" w:semiHidden="1" w:unhideWhenUsed="1"/>
+    <w:lsdException w:name="Message Header" w:semiHidden="1" w:unhideWhenUsed="1"/>
     <w:lsdException w:name="Subtitle" w:uiPriority="11" w:qFormat="1"/>
+    <w:lsdException w:name="Salutation" w:semiHidden="1" w:unhideWhenUsed="1"/>
+    <w:lsdException w:name="Date" w:semiHidden="1" w:unhideWhenUsed="1"/>
+    <w:lsdException w:name="Body Text First Indent" w:semiHidden="1" w:unhideWhenUsed="1"/>
+    <w:lsdException w:name="Body Text First Indent 2" w:semiHidden="1" w:unhideWhenUsed="1"/>
+    <w:lsdException w:name="Note Heading" w:semiHidden="1" w:unhideWhenUsed="1"/>
+    <w:lsdException w:name="Body Text 2" w:semiHidden="1" w:unhideWhenUsed="1"/>
+    <w:lsdException w:name="Body Text 3" w:semiHidden="1" w:unhideWhenUsed="1"/>
+    <w:lsdException w:name="Body Text Indent 2" w:semiHidden="1" w:unhideWhenUsed="1"/>
+    <w:lsdException w:name="Body Text Indent 3" w:semiHidden="1" w:unhideWhenUsed="1"/>
+    <w:lsdException w:name="Block Text" w:semiHidden="1" w:unhideWhenUsed="1"/>
+    <w:lsdException w:name="Hyperlink" w:semiHidden="1" w:unhideWhenUsed="1"/>
+    <w:lsdException w:name="FollowedHyperlink" w:semiHidden="1" w:unhideWhenUsed="1"/>
     <w:lsdException w:name="Strong" w:uiPriority="22" w:qFormat="1"/>
     <w:lsdException w:name="Emphasis" w:uiPriority="20" w:qFormat="1"/>
+    <w:lsdException w:name="Document Map" w:semiHidden="1" w:unhideWhenUsed="1"/>
+    <w:lsdException w:name="Plain Text" w:semiHidden="1" w:unhideWhenUsed="1"/>
+    <w:lsdException w:name="E-mail Signature" w:semiHidden="1" w:unhideWhenUsed="1"/>
+    <w:lsdException w:name="HTML Top of Form" w:semiHidden="1" w:unhideWhenUsed="1"/>
+    <w:lsdException w:name="HTML Bottom of Form" w:semiHidden="1" w:unhideWhenUsed="1"/>
+    <w:lsdException w:name="Normal (Web)" w:semiHidden="1" w:unhideWhenUsed="1"/>
+    <w:lsdException w:name="HTML Acronym" w:semiHidden="1" w:unhideWhenUsed="1"/>
+    <w:lsdException w:name="HTML Address" w:semiHidden="1" w:unhideWhenUsed="1"/>
+    <w:lsdException w:name="HTML Cite" w:semiHidden="1" w:unhideWhenUsed="1"/>
+    <w:lsdException w:name="HTML Code" w:semiHidden="1" w:unhideWhenUsed="1"/>
+    <w:lsdException w:name="HTML Definition" w:semiHidden="1" w:unhideWhenUsed="1"/>
+    <w:lsdException w:name="HTML Keyboard" w:semiHidden="1" w:unhideWhenUsed="1"/>
+    <w:lsdException w:name="HTML Preformatted" w:semiHidden="1" w:unhideWhenUsed="1"/>
+    <w:lsdException w:name="HTML Sample" w:semiHidden="1" w:unhideWhenUsed="1"/>
+    <w:lsdException w:name="HTML Typewriter" w:semiHidden="1" w:unhideWhenUsed="1"/>
+    <w:lsdException w:name="HTML Variable" w:semiHidden="1" w:unhideWhenUsed="1"/>
+    <w:lsdException w:name="Normal Table" w:semiHidden="1" w:unhideWhenUsed="1"/>
+    <w:lsdException w:name="annotation subject" w:semiHidden="1" w:unhideWhenUsed="1"/>
+    <w:lsdException w:name="No List" w:semiHidden="1" w:unhideWhenUsed="1"/>
+    <w:lsdException w:name="Outline List 1" w:semiHidden="1" w:unhideWhenUsed="1"/>
+    <w:lsdException w:name="Outline List 2" w:semiHidden="1" w:unhideWhenUsed="1"/>
+    <w:lsdException w:name="Outline List 3" w:semiHidden="1" w:unhideWhenUsed="1"/>
+    <w:lsdException w:name="Table Simple 1" w:semiHidden="1" w:unhideWhenUsed="1"/>
+    <w:lsdException w:name="Table Simple 2" w:semiHidden="1" w:unhideWhenUsed="1"/>
+    <w:lsdException w:name="Table Simple 3" w:semiHidden="1" w:unhideWhenUsed="1"/>
+    <w:lsdException w:name="Table Classic 1" w:semiHidden="1" w:unhideWhenUsed="1"/>
+    <w:lsdException w:name="Table Classic 2" w:semiHidden="1" w:unhideWhenUsed="1"/>
+    <w:lsdException w:name="Table Classic 3" w:semiHidden="1" w:unhideWhenUsed="1"/>
+    <w:lsdException w:name="Table Classic 4" w:semiHidden="1" w:unhideWhenUsed="1"/>
+    <w:lsdException w:name="Table Colorful 1" w:semiHidden="1" w:unhideWhenUsed="1"/>
+    <w:lsdException w:name="Table Colorful 2" w:semiHidden="1" w:unhideWhenUsed="1"/>
+    <w:lsdException w:name="Table Colorful 3" w:semiHidden="1" w:unhideWhenUsed="1"/>
+    <w:lsdException w:name="Table Columns 1" w:semiHidden="1" w:unhideWhenUsed="1"/>
+    <w:lsdException w:name="Table Columns 2" w:semiHidden="1" w:unhideWhenUsed="1"/>
+    <w:lsdException w:name="Table Columns 3" w:semiHidden="1" w:unhideWhenUsed="1"/>
+    <w:lsdException w:name="Table Columns 4" w:semiHidden="1" w:unhideWhenUsed="1"/>
+    <w:lsdException w:name="Table Columns 5" w:semiHidden="1" w:unhideWhenUsed="1"/>
+    <w:lsdException w:name="Table Grid 1" w:semiHidden="1" w:unhideWhenUsed="1"/>
+    <w:lsdException w:name="Table Grid 2" w:semiHidden="1" w:unhideWhenUsed="1"/>
+    <w:lsdException w:name="Table Grid 3" w:semiHidden="1" w:unhideWhenUsed="1"/>
+    <w:lsdException w:name="Table Grid 4" w:semiHidden="1" w:unhideWhenUsed="1"/>
+    <w:lsdException w:name="Table Grid 5" w:semiHidden="1" w:unhideWhenUsed="1"/>
+    <w:lsdException w:name="Table Grid 6" w:semiHidden="1" w:unhideWhenUsed="1"/>
+    <w:lsdException w:name="Table Grid 7" w:semiHidden="1" w:unhideWhenUsed="1"/>
+    <w:lsdException w:name="Table Grid 8" w:semiHidden="1" w:unhideWhenUsed="1"/>
+    <w:lsdException w:name="Table List 1" w:semiHidden="1" w:unhideWhenUsed="1"/>
+    <w:lsdException w:name="Table List 2" w:semiHidden="1" w:unhideWhenUsed="1"/>
+    <w:lsdException w:name="Table List 3" w:semiHidden="1" w:unhideWhenUsed="1"/>
+    <w:lsdException w:name="Table List 4" w:semiHidden="1" w:unhideWhenUsed="1"/>
+    <w:lsdException w:name="Table List 5" w:semiHidden="1" w:unhideWhenUsed="1"/>
+    <w:lsdException w:name="Table List 6" w:semiHidden="1" w:unhideWhenUsed="1"/>
+    <w:lsdException w:name="Table List 7" w:semiHidden="1" w:unhideWhenUsed="1"/>
+    <w:lsdException w:name="Table List 8" w:semiHidden="1" w:unhideWhenUsed="1"/>
+    <w:lsdException w:name="Table 3D effects 1" w:semiHidden="1" w:unhideWhenUsed="1"/>
+    <w:lsdException w:name="Table 3D effects 2" w:semiHidden="1" w:unhideWhenUsed="1"/>
+    <w:lsdException w:name="Table 3D effects 3" w:semiHidden="1" w:unhideWhenUsed="1"/>
+    <w:lsdException w:name="Table Contemporary" w:semiHidden="1" w:unhideWhenUsed="1"/>
+    <w:lsdException w:name="Table Elegant" w:semiHidden="1" w:unhideWhenUsed="1"/>
+    <w:lsdException w:name="Table Professional" w:semiHidden="1" w:unhideWhenUsed="1"/>
+    <w:lsdException w:name="Table Subtle 1" w:semiHidden="1" w:unhideWhenUsed="1"/>
+    <w:lsdException w:name="Table Subtle 2" w:semiHidden="1" w:unhideWhenUsed="1"/>
+    <w:lsdException w:name="Table Web 1" w:semiHidden="1" w:unhideWhenUsed="1"/>
     <w:lsdException w:name="No Spacing" w:uiPriority="1" w:qFormat="1"/>
+    <w:lsdException w:name="Light Shading"/>
+    <w:lsdException w:name="Light List"/>
+    <w:lsdException w:name="Light Grid"/>
+    <w:lsdException w:name="Medium Shading 1"/>
+    <w:lsdException w:name="Medium Shading 2"/>
+    <w:lsdException w:name="Medium List 1"/>
+    <w:lsdException w:name="Medium List 2"/>
+    <w:lsdException w:name="Medium Grid 1"/>
+    <w:lsdException w:name="Medium Grid 2"/>
+    <w:lsdException w:name="Medium Grid 3"/>
+    <w:lsdException w:name="Dark List"/>
+    <w:lsdException w:name="Colorful Shading"/>
+    <w:lsdException w:name="Colorful List"/>
+    <w:lsdException w:name="Colorful Grid"/>
+    <w:lsdException w:name="Light Shading Accent 1"/>
+    <w:lsdException w:name="Light List Accent 1"/>
+    <w:lsdException w:name="Light Grid Accent 1"/>
+    <w:lsdException w:name="Medium Shading 1 Accent 1"/>
+    <w:lsdException w:name="Medium Shading 2 Accent 1"/>
+    <w:lsdException w:name="Medium List 1 Accent 1"/>
+    <w:lsdException w:name="Revision" w:semiHidden="1"/>
     <w:lsdException w:name="List Paragraph" w:uiPriority="34" w:qFormat="1"/>
     <w:lsdException w:name="Quote" w:uiPriority="29" w:qFormat="1"/>
     <w:lsdException w:name="Intense Quote" w:uiPriority="30" w:qFormat="1"/>
+    <w:lsdException w:name="Medium List 2 Accent 1"/>
+    <w:lsdException w:name="Medium Grid 1 Accent 1"/>
+    <w:lsdException w:name="Medium Grid 2 Accent 1"/>
+    <w:lsdException w:name="Medium Grid 3 Accent 1"/>
+    <w:lsdException w:name="Dark List Accent 1"/>
+    <w:lsdException w:name="Colorful Shading Accent 1"/>
+    <w:lsdException w:name="Colorful List Accent 1"/>
+    <w:lsdException w:name="Colorful Grid Accent 1"/>
+    <w:lsdException w:name="Light Shading Accent 2"/>
+    <w:lsdException w:name="Light List Accent 2"/>
+    <w:lsdException w:name="Light Grid Accent 2"/>
+    <w:lsdException w:name="Medium Shading 1 Accent 2"/>
+    <w:lsdException w:name="Medium Shading 2 Accent 2"/>
+    <w:lsdException w:name="Medium List 1 Accent 2"/>
+    <w:lsdException w:name="Medium List 2 Accent 2"/>
+    <w:lsdException w:name="Medium Grid 1 Accent 2"/>
+    <w:lsdException w:name="Medium Grid 2 Accent 2"/>
+    <w:lsdException w:name="Medium Grid 3 Accent 2"/>
+    <w:lsdException w:name="Dark List Accent 2"/>
+    <w:lsdException w:name="Colorful Shading Accent 2"/>
+    <w:lsdException w:name="Colorful List Accent 2"/>
+    <w:lsdException w:name="Colorful Grid Accent 2"/>
+    <w:lsdException w:name="Light Shading Accent 3"/>
+    <w:lsdException w:name="Light List Accent 3"/>
+    <w:lsdException w:name="Light Grid Accent 3"/>
+    <w:lsdException w:name="Medium Shading 1 Accent 3"/>
+    <w:lsdException w:name="Medium Shading 2 Accent 3"/>
+    <w:lsdException w:name="Medium List 1 Accent 3"/>
+    <w:lsdException w:name="Medium List 2 Accent 3"/>
+    <w:lsdException w:name="Medium Grid 1 Accent 3"/>
+    <w:lsdException w:name="Medium Grid 2 Accent 3"/>
+    <w:lsdException w:name="Medium Grid 3 Accent 3"/>
+    <w:lsdException w:name="Dark List Accent 3"/>
+    <w:lsdException w:name="Colorful Shading Accent 3"/>
+    <w:lsdException w:name="Colorful List Accent 3"/>
+    <w:lsdException w:name="Colorful Grid Accent 3"/>
+    <w:lsdException w:name="Light Shading Accent 4"/>
+    <w:lsdException w:name="Light List Accent 4"/>
+    <w:lsdException w:name="Light Grid Accent 4"/>
+    <w:lsdException w:name="Medium Shading 1 Accent 4"/>
+    <w:lsdException w:name="Medium Shading 2 Accent 4"/>
+    <w:lsdException w:name="Medium List 1 Accent 4"/>
+    <w:lsdException w:name="Medium List 2 Accent 4"/>
+    <w:lsdException w:name="Medium Grid 1 Accent 4"/>
+    <w:lsdException w:name="Medium Grid 2 Accent 4"/>
+    <w:lsdException w:name="Medium Grid 3 Accent 4"/>
+    <w:lsdException w:name="Dark List Accent 4"/>
+    <w:lsdException w:name="Colorful Shading Accent 4"/>
+    <w:lsdException w:name="Colorful List Accent 4"/>
+    <w:lsdException w:name="Colorful Grid Accent 4"/>
+    <w:lsdException w:name="Light Shading Accent 5"/>
+    <w:lsdException w:name="Light List Accent 5"/>
+    <w:lsdException w:name="Light Grid Accent 5"/>
+    <w:lsdException w:name="Medium Shading 1 Accent 5"/>
+    <w:lsdException w:name="Medium Shading 2 Accent 5"/>
+    <w:lsdException w:name="Medium List 1 Accent 5"/>
+    <w:lsdException w:name="Medium List 2 Accent 5"/>
+    <w:lsdException w:name="Medium Grid 1 Accent 5"/>
+    <w:lsdException w:name="Medium Grid 2 Accent 5"/>
+    <w:lsdException w:name="Medium Grid 3 Accent 5"/>
+    <w:lsdException w:name="Dark List Accent 5"/>
+    <w:lsdException w:name="Colorful Shading Accent 5"/>
+    <w:lsdException w:name="Colorful List Accent 5"/>
+    <w:lsdException w:name="Colorful Grid Accent 5"/>
+    <w:lsdException w:name="Light Shading Accent 6"/>
+    <w:lsdException w:name="Light List Accent 6"/>
+    <w:lsdException w:name="Light Grid Accent 6"/>
+    <w:lsdException w:name="Medium Shading 1 Accent 6"/>
+    <w:lsdException w:name="Medium Shading 2 Accent 6"/>
+    <w:lsdException w:name="Medium List 1 Accent 6"/>
+    <w:lsdException w:name="Medium List 2 Accent 6"/>
+    <w:lsdException w:name="Medium Grid 1 Accent 6"/>
+    <w:lsdException w:name="Medium Grid 2 Accent 6"/>
+    <w:lsdException w:name="Medium Grid 3 Accent 6"/>
+    <w:lsdException w:name="Dark List Accent 6"/>
+    <w:lsdException w:name="Colorful Shading Accent 6"/>
+    <w:lsdException w:name="Colorful List Accent 6"/>
+    <w:lsdException w:name="Colorful Grid Accent 6"/>
     <w:lsdException w:name="Subtle Emphasis" w:uiPriority="19" w:qFormat="1"/>
     <w:lsdException w:name="Intense Emphasis" w:uiPriority="21" w:qFormat="1"/>
     <w:lsdException w:name="Subtle Reference" w:uiPriority="31" w:qFormat="1"/>
     <w:lsdException w:name="Intense Reference" w:uiPriority="32" w:qFormat="1"/>
     <w:lsdException w:name="Book Title" w:uiPriority="33" w:qFormat="1"/>
     <w:lsdException w:name="TOC Heading" w:uiPriority="39" w:qFormat="1"/>
+    <w:lsdException w:name="Plain Table 1" w:uiPriority="41"/>
+    <w:lsdException w:name="Plain Table 2" w:uiPriority="42"/>
+    <w:lsdException w:name="Plain Table 3" w:uiPriority="43"/>
+    <w:lsdException w:name="Plain Table 4" w:uiPriority="44"/>
+    <w:lsdException w:name="Plain Table 5" w:uiPriority="45"/>
+    <w:lsdException w:name="Grid Table Light" w:uiPriority="40"/>
+    <w:lsdException w:name="Grid Table 1 Light" w:uiPriority="46"/>
+    <w:lsdException w:name="Grid Table 2" w:uiPriority="47"/>
+    <w:lsdException w:name="Grid Table 3" w:uiPriority="48"/>
+    <w:lsdException w:name="Grid Table 4" w:uiPriority="49"/>
+    <w:lsdException w:name="Grid Table 5 Dark" w:uiPriority="50"/>
+    <w:lsdException w:name="Grid Table 6 Colorful" w:uiPriority="51"/>
+    <w:lsdException w:name="Grid Table 7 Colorful" w:uiPriority="52"/>
+    <w:lsdException w:name="Grid Table 1 Light Accent 1" w:uiPriority="46"/>
+    <w:lsdException w:name="Grid Table 2 Accent 1" w:uiPriority="47"/>
+    <w:lsdException w:name="Grid Table 3 Accent 1" w:uiPriority="48"/>
+    <w:lsdException w:name="Grid Table 4 Accent 1" w:uiPriority="49"/>
+    <w:lsdException w:name="Grid Table 5 Dark Accent 1" w:uiPriority="50"/>
+    <w:lsdException w:name="Grid Table 6 Colorful Accent 1" w:uiPriority="51"/>
+    <w:lsdException w:name="Grid Table 7 Colorful Accent 1" w:uiPriority="52"/>
+    <w:lsdException w:name="Grid Table 1 Light Accent 2" w:uiPriority="46"/>
+    <w:lsdException w:name="Grid Table 2 Accent 2" w:uiPriority="47"/>
+    <w:lsdException w:name="Grid Table 3 Accent 2" w:uiPriority="48"/>
+    <w:lsdException w:name="Grid Table 4 Accent 2" w:uiPriority="49"/>
+    <w:lsdException w:name="Grid Table 5 Dark Accent 2" w:uiPriority="50"/>
+    <w:lsdException w:name="Grid Table 6 Colorful Accent 2" w:uiPriority="51"/>
+    <w:lsdException w:name="Grid Table 7 Colorful Accent 2" w:uiPriority="52"/>
+    <w:lsdException w:name="Grid Table 1 Light Accent 3" w:uiPriority="46"/>
+    <w:lsdException w:name="Grid Table 2 Accent 3" w:uiPriority="47"/>
+    <w:lsdException w:name="Grid Table 3 Accent 3" w:uiPriority="48"/>
+    <w:lsdException w:name="Grid Table 4 Accent 3" w:uiPriority="49"/>
+    <w:lsdException w:name="Grid Table 5 Dark Accent 3" w:uiPriority="50"/>
+    <w:lsdException w:name="Grid Table 6 Colorful Accent 3" w:uiPriority="51"/>
+    <w:lsdException w:name="Grid Table 7 Colorful Accent 3" w:uiPriority="52"/>
+    <w:lsdException w:name="Grid Table 1 Light Accent 4" w:uiPriority="46"/>
+    <w:lsdException w:name="Grid Table 2 Accent 4" w:uiPriority="47"/>
+    <w:lsdException w:name="Grid Table 3 Accent 4" w:uiPriority="48"/>
+    <w:lsdException w:name="Grid Table 4 Accent 4" w:uiPriority="49"/>
+    <w:lsdException w:name="Grid Table 5 Dark Accent 4" w:uiPriority="50"/>
+    <w:lsdException w:name="Grid Table 6 Colorful Accent 4" w:uiPriority="51"/>
+    <w:lsdException w:name="Grid Table 7 Colorful Accent 4" w:uiPriority="52"/>
+    <w:lsdException w:name="Grid Table 1 Light Accent 5" w:uiPriority="46"/>
+    <w:lsdException w:name="Grid Table 2 Accent 5" w:uiPriority="47"/>
+    <w:lsdException w:name="Grid Table 3 Accent 5" w:uiPriority="48"/>
+    <w:lsdException w:name="Grid Table 4 Accent 5" w:uiPriority="49"/>
+    <w:lsdException w:name="Grid Table 5 Dark Accent 5" w:uiPriority="50"/>
+    <w:lsdException w:name="Grid Table 6 Colorful Accent 5" w:uiPriority="51"/>
+    <w:lsdException w:name="Grid Table 7 Colorful Accent 5" w:uiPriority="52"/>
+    <w:lsdException w:name="Grid Table 1 Light Accent 6" w:uiPriority="46"/>
+    <w:lsdException w:name="Grid Table 2 Accent 6" w:uiPriority="47"/>
+    <w:lsdException w:name="Grid Table 3 Accent 6" w:uiPriority="48"/>
+    <w:lsdException w:name="Grid Table 4 Accent 6" w:uiPriority="49"/>
+    <w:lsdException w:name="Grid Table 5 Dark Accent 6" w:uiPriority="50"/>
+    <w:lsdException w:name="Grid Table 6 Colorful Accent 6" w:uiPriority="51"/>
+    <w:lsdException w:name="Grid Table 7 Colorful Accent 6" w:uiPriority="52"/>
+    <w:lsdException w:name="List Table 1 Light" w:uiPriority="46"/>
+    <w:lsdException w:name="List Table 2" w:uiPriority="47"/>
+    <w:lsdException w:name="List Table 3" w:uiPriority="48"/>
+    <w:lsdException w:name="List Table 4" w:uiPriority="49"/>
+    <w:lsdException w:name="List Table 5 Dark" w:uiPriority="50"/>
+    <w:lsdException w:name="List Table 6 Colorful" w:uiPriority="51"/>
+    <w:lsdException w:name="List Table 7 Colorful" w:uiPriority="52"/>
+    <w:lsdException w:name="List Table 1 Light Accent 1" w:uiPriority="46"/>
+    <w:lsdException w:name="List Table 2 Accent 1" w:uiPriority="47"/>
+    <w:lsdException w:name="List Table 3 Accent 1" w:uiPriority="48"/>
+    <w:lsdException w:name="List Table 4 Accent 1" w:uiPriority="49"/>
+    <w:lsdException w:name="List Table 5 Dark Accent 1" w:uiPriority="50"/>
+    <w:lsdException w:name="List Table 6 Colorful Accent 1" w:uiPriority="51"/>
+    <w:lsdException w:name="List Table 7 Colorful Accent 1" w:uiPriority="52"/>
+    <w:lsdException w:name="List Table 1 Light Accent 2" w:uiPriority="46"/>
+    <w:lsdException w:name="List Table 2 Accent 2" w:uiPriority="47"/>
+    <w:lsdException w:name="List Table 3 Accent 2" w:uiPriority="48"/>
+    <w:lsdException w:name="List Table 4 Accent 2" w:uiPriority="49"/>
+    <w:lsdException w:name="List Table 5 Dark Accent 2" w:uiPriority="50"/>
+    <w:lsdException w:name="List Table 6 Colorful Accent 2" w:uiPriority="51"/>
+    <w:lsdException w:name="List Table 7 Colorful Accent 2" w:uiPriority="52"/>
+    <w:lsdException w:name="List Table 1 Light Accent 3" w:uiPriority="46"/>
+    <w:lsdException w:name="List Table 2 Accent 3" w:uiPriority="47"/>
+    <w:lsdException w:name="List Table 3 Accent 3" w:uiPriority="48"/>
+    <w:lsdException w:name="List Table 4 Accent 3" w:uiPriority="49"/>
+    <w:lsdException w:name="List Table 5 Dark Accent 3" w:uiPriority="50"/>
+    <w:lsdException w:name="List Table 6 Colorful Accent 3" w:uiPriority="51"/>
+    <w:lsdException w:name="List Table 7 Colorful Accent 3" w:uiPriority="52"/>
+    <w:lsdException w:name="List Table 1 Light Accent 4" w:uiPriority="46"/>
+    <w:lsdException w:name="List Table 2 Accent 4" w:uiPriority="47"/>
+    <w:lsdException w:name="List Table 3 Accent 4" w:uiPriority="48"/>
+    <w:lsdException w:name="List Table 4 Accent 4" w:uiPriority="49"/>
+    <w:lsdException w:name="List Table 5 Dark Accent 4" w:uiPriority="50"/>
+    <w:lsdException w:name="List Table 6 Colorful Accent 4" w:uiPriority="51"/>
+    <w:lsdException w:name="List Table 7 Colorful Accent 4" w:uiPriority="52"/>
+    <w:lsdException w:name="List Table 1 Light Accent 5" w:uiPriority="46"/>
+    <w:lsdException w:name="List Table 2 Accent 5" w:uiPriority="47"/>
+    <w:lsdException w:name="List Table 3 Accent 5" w:uiPriority="48"/>
+    <w:lsdException w:name="List Table 4 Accent 5" w:uiPriority="49"/>
+    <w:lsdException w:name="List Table 5 Dark Accent 5" w:uiPriority="50"/>
+    <w:lsdException w:name="List Table 6 Colorful Accent 5" w:uiPriority="51"/>
+    <w:lsdException w:name="List Table 7 Colorful Accent 5" w:uiPriority="52"/>
+    <w:lsdException w:name="List Table 1 Light Accent 6" w:uiPriority="46"/>
+    <w:lsdException w:name="List Table 2 Accent 6" w:uiPriority="47"/>
+    <w:lsdException w:name="List Table 3 Accent 6" w:uiPriority="48"/>
+    <w:lsdException w:name="List Table 4 Accent 6" w:uiPriority="49"/>
+    <w:lsdException w:name="List Table 5 Dark Accent 6" w:uiPriority="50"/>
+    <w:lsdException w:name="List Table 6 Colorful Accent 6" w:uiPriority="51"/>
+    <w:lsdException w:name="List Table 7 Colorful Accent 6" w:uiPriority="52"/>
+    <w:lsdException w:name="Mention" w:semiHidden="1" w:uiPriority="99" w:unhideWhenUsed="1"/>
+    <w:lsdException w:name="Smart Hyperlink" w:semiHidden="1" w:uiPriority="99" w:unhideWhenUsed="1"/>
+    <w:lsdException w:name="Hashtag" w:semiHidden="1" w:uiPriority="99" w:unhideWhenUsed="1"/>
+    <w:lsdException w:name="Unresolved Mention" w:semiHidden="1" w:uiPriority="99" w:unhideWhenUsed="1"/>
+    <w:lsdException w:name="Smart Link" w:semiHidden="1" w:uiPriority="99" w:unhideWhenUsed="1"/>
   </w:latentStyles>
   <w:style w:type="paragraph" w:default="1" w:styleId="Normal">
     <w:name w:val="Normal"/>
@@ -4657,1385 +4998,15 @@
     <w:uiPriority w:val="99"/>
     <w:rsid w:val="00FA23D0"/>
   </w:style>
-</w:styles>
-</file>
-
-<file path=word/stylesWithEffects.xml><?xml version="1.0" encoding="utf-8"?>
-<w:styles xmlns:wpc="http://schemas.microsoft.com/office/word/2010/wordprocessingCanvas" xmlns:mc="http://schemas.openxmlformats.org/markup-compatibility/2006" xmlns:o="urn:schemas-microsoft-com:office:office" xmlns:r="http://schemas.openxmlformats.org/officeDocument/2006/relationships" xmlns:m="http://schemas.openxmlformats.org/officeDocument/2006/math" xmlns:v="urn:schemas-microsoft-com:vml" xmlns:wp14="http://schemas.microsoft.com/office/word/2010/wordprocessingDrawing" xmlns:wp="http://schemas.openxmlformats.org/drawingml/2006/wordprocessingDrawing" xmlns:w10="urn:schemas-microsoft-com:office:word" xmlns:w="http://schemas.openxmlformats.org/wordprocessingml/2006/main" xmlns:w14="http://schemas.microsoft.com/office/word/2010/wordml" xmlns:wpg="http://schemas.microsoft.com/office/word/2010/wordprocessingGroup" xmlns:wpi="http://schemas.microsoft.com/office/word/2010/wordprocessingInk" xmlns:wne="http://schemas.microsoft.com/office/word/2006/wordml" xmlns:wps="http://schemas.microsoft.com/office/word/2010/wordprocessingShape" mc:Ignorable="w14 wp14">
-  <w:docDefaults>
-    <w:rPrDefault>
-      <w:rPr>
-        <w:rFonts w:asciiTheme="minorHAnsi" w:eastAsiaTheme="minorEastAsia" w:hAnsiTheme="minorHAnsi" w:cstheme="minorBidi"/>
-        <w:sz w:val="22"/>
-        <w:szCs w:val="22"/>
-        <w:lang w:val="en-GB" w:eastAsia="en-US" w:bidi="ar-SA"/>
-      </w:rPr>
-    </w:rPrDefault>
-    <w:pPrDefault>
-      <w:pPr>
-        <w:spacing w:after="200" w:line="276" w:lineRule="auto"/>
-      </w:pPr>
-    </w:pPrDefault>
-  </w:docDefaults>
-  <w:latentStyles w:defLockedState="0" w:defUIPriority="0" w:defSemiHidden="0" w:defUnhideWhenUsed="0" w:defQFormat="0" w:count="267">
-    <w:lsdException w:name="Normal" w:qFormat="1"/>
-    <w:lsdException w:name="heading 1" w:uiPriority="9" w:qFormat="1"/>
-    <w:lsdException w:name="heading 2" w:uiPriority="9" w:qFormat="1"/>
-    <w:lsdException w:name="heading 3" w:uiPriority="9" w:qFormat="1"/>
-    <w:lsdException w:name="heading 4" w:uiPriority="9" w:qFormat="1"/>
-    <w:lsdException w:name="heading 5" w:uiPriority="9" w:qFormat="1"/>
-    <w:lsdException w:name="heading 6" w:uiPriority="9" w:qFormat="1"/>
-    <w:lsdException w:name="heading 7" w:uiPriority="9" w:qFormat="1"/>
-    <w:lsdException w:name="heading 8" w:uiPriority="9" w:qFormat="1"/>
-    <w:lsdException w:name="heading 9" w:uiPriority="9" w:qFormat="1"/>
-    <w:lsdException w:name="footer" w:uiPriority="99"/>
-    <w:lsdException w:name="caption" w:uiPriority="35"/>
-    <w:lsdException w:name="Title" w:uiPriority="10" w:qFormat="1"/>
-    <w:lsdException w:name="Subtitle" w:uiPriority="11" w:qFormat="1"/>
-    <w:lsdException w:name="Strong" w:uiPriority="22" w:qFormat="1"/>
-    <w:lsdException w:name="Emphasis" w:uiPriority="20" w:qFormat="1"/>
-    <w:lsdException w:name="No Spacing" w:uiPriority="1" w:qFormat="1"/>
-    <w:lsdException w:name="List Paragraph" w:uiPriority="34" w:qFormat="1"/>
-    <w:lsdException w:name="Quote" w:uiPriority="29" w:qFormat="1"/>
-    <w:lsdException w:name="Intense Quote" w:uiPriority="30" w:qFormat="1"/>
-    <w:lsdException w:name="Subtle Emphasis" w:uiPriority="19" w:qFormat="1"/>
-    <w:lsdException w:name="Intense Emphasis" w:uiPriority="21" w:qFormat="1"/>
-    <w:lsdException w:name="Subtle Reference" w:uiPriority="31" w:qFormat="1"/>
-    <w:lsdException w:name="Intense Reference" w:uiPriority="32" w:qFormat="1"/>
-    <w:lsdException w:name="Book Title" w:uiPriority="33" w:qFormat="1"/>
-    <w:lsdException w:name="TOC Heading" w:uiPriority="39" w:qFormat="1"/>
-  </w:latentStyles>
-  <w:style w:type="paragraph" w:default="1" w:styleId="Normal">
-    <w:name w:val="Normal"/>
+  <w:style w:type="paragraph" w:customStyle="1" w:styleId="RedComment">
+    <w:name w:val="RedComment"/>
+    <w:basedOn w:val="Normal"/>
     <w:qFormat/>
-    <w:rsid w:val="003F5E98"/>
-  </w:style>
-  <w:style w:type="paragraph" w:styleId="Heading1">
-    <w:name w:val="heading 1"/>
-    <w:basedOn w:val="Normal"/>
-    <w:next w:val="Normal"/>
-    <w:link w:val="Heading1Char"/>
-    <w:uiPriority w:val="9"/>
-    <w:qFormat/>
-    <w:rsid w:val="007F1392"/>
-    <w:pPr>
-      <w:pageBreakBefore/>
-      <w:numPr>
-        <w:numId w:val="24"/>
-      </w:numPr>
-      <w:spacing w:before="480" w:after="0"/>
-      <w:contextualSpacing/>
-      <w:outlineLvl w:val="0"/>
-    </w:pPr>
-    <w:rPr>
-      <w:rFonts w:asciiTheme="majorHAnsi" w:eastAsiaTheme="majorEastAsia" w:hAnsiTheme="majorHAnsi" w:cstheme="majorBidi"/>
-      <w:bCs/>
-      <w:sz w:val="60"/>
-      <w:szCs w:val="28"/>
-    </w:rPr>
-  </w:style>
-  <w:style w:type="paragraph" w:styleId="Heading2">
-    <w:name w:val="heading 2"/>
-    <w:basedOn w:val="Normal"/>
-    <w:next w:val="Normal"/>
-    <w:link w:val="Heading2Char"/>
-    <w:uiPriority w:val="9"/>
-    <w:unhideWhenUsed/>
-    <w:qFormat/>
-    <w:rsid w:val="0009427A"/>
-    <w:pPr>
-      <w:pageBreakBefore/>
-      <w:numPr>
-        <w:ilvl w:val="1"/>
-        <w:numId w:val="24"/>
-      </w:numPr>
-      <w:spacing w:before="480" w:after="120"/>
-      <w:outlineLvl w:val="1"/>
-    </w:pPr>
-    <w:rPr>
-      <w:rFonts w:asciiTheme="majorHAnsi" w:eastAsiaTheme="majorEastAsia" w:hAnsiTheme="majorHAnsi" w:cstheme="majorBidi"/>
-      <w:b/>
-      <w:bCs/>
-      <w:sz w:val="48"/>
-      <w:szCs w:val="26"/>
-    </w:rPr>
-  </w:style>
-  <w:style w:type="paragraph" w:styleId="Heading3">
-    <w:name w:val="heading 3"/>
-    <w:basedOn w:val="Normal"/>
-    <w:next w:val="Normal"/>
-    <w:link w:val="Heading3Char"/>
-    <w:uiPriority w:val="9"/>
-    <w:unhideWhenUsed/>
-    <w:qFormat/>
-    <w:rsid w:val="007F1392"/>
-    <w:pPr>
-      <w:numPr>
-        <w:ilvl w:val="2"/>
-        <w:numId w:val="24"/>
-      </w:numPr>
-      <w:spacing w:before="200" w:after="120" w:line="271" w:lineRule="auto"/>
-      <w:outlineLvl w:val="2"/>
-    </w:pPr>
-    <w:rPr>
-      <w:rFonts w:asciiTheme="majorHAnsi" w:eastAsiaTheme="majorEastAsia" w:hAnsiTheme="majorHAnsi" w:cstheme="majorBidi"/>
-      <w:b/>
-      <w:bCs/>
-      <w:sz w:val="28"/>
-    </w:rPr>
-  </w:style>
-  <w:style w:type="paragraph" w:styleId="Heading4">
-    <w:name w:val="heading 4"/>
-    <w:basedOn w:val="Normal"/>
-    <w:next w:val="Normal"/>
-    <w:link w:val="Heading4Char"/>
-    <w:uiPriority w:val="9"/>
-    <w:unhideWhenUsed/>
-    <w:qFormat/>
-    <w:rsid w:val="00A432EF"/>
-    <w:pPr>
-      <w:pageBreakBefore/>
-      <w:numPr>
-        <w:ilvl w:val="4"/>
-        <w:numId w:val="24"/>
-      </w:numPr>
-      <w:spacing w:before="200" w:after="120"/>
-      <w:outlineLvl w:val="3"/>
-    </w:pPr>
-    <w:rPr>
-      <w:rFonts w:asciiTheme="majorHAnsi" w:eastAsiaTheme="majorEastAsia" w:hAnsiTheme="majorHAnsi" w:cstheme="majorBidi"/>
-      <w:b/>
-      <w:bCs/>
-      <w:iCs/>
-      <w:sz w:val="28"/>
-    </w:rPr>
-  </w:style>
-  <w:style w:type="paragraph" w:styleId="Heading5">
-    <w:name w:val="heading 5"/>
-    <w:basedOn w:val="Normal"/>
-    <w:next w:val="Normal"/>
-    <w:link w:val="Heading5Char"/>
-    <w:uiPriority w:val="9"/>
-    <w:unhideWhenUsed/>
-    <w:qFormat/>
-    <w:rsid w:val="007B5B4F"/>
-    <w:pPr>
-      <w:pageBreakBefore/>
-      <w:spacing w:before="200" w:after="0"/>
-      <w:outlineLvl w:val="4"/>
-    </w:pPr>
-    <w:rPr>
-      <w:rFonts w:asciiTheme="majorHAnsi" w:eastAsiaTheme="majorEastAsia" w:hAnsiTheme="majorHAnsi" w:cstheme="majorBidi"/>
-      <w:b/>
-      <w:bCs/>
-      <w:color w:val="000000" w:themeColor="text1"/>
-      <w:sz w:val="36"/>
-    </w:rPr>
-  </w:style>
-  <w:style w:type="paragraph" w:styleId="Heading6">
-    <w:name w:val="heading 6"/>
-    <w:basedOn w:val="Normal"/>
-    <w:next w:val="Normal"/>
-    <w:link w:val="Heading6Char"/>
-    <w:uiPriority w:val="9"/>
-    <w:unhideWhenUsed/>
-    <w:qFormat/>
-    <w:rsid w:val="001E11B8"/>
-    <w:pPr>
-      <w:spacing w:after="0" w:line="271" w:lineRule="auto"/>
-      <w:outlineLvl w:val="5"/>
-    </w:pPr>
-    <w:rPr>
-      <w:rFonts w:asciiTheme="majorHAnsi" w:eastAsiaTheme="majorEastAsia" w:hAnsiTheme="majorHAnsi" w:cstheme="majorBidi"/>
-      <w:b/>
-      <w:bCs/>
-      <w:i/>
-      <w:iCs/>
-      <w:color w:val="7F7F7F" w:themeColor="text1" w:themeTint="80"/>
-    </w:rPr>
-  </w:style>
-  <w:style w:type="paragraph" w:styleId="Heading7">
-    <w:name w:val="heading 7"/>
-    <w:basedOn w:val="Normal"/>
-    <w:next w:val="Normal"/>
-    <w:link w:val="Heading7Char"/>
-    <w:uiPriority w:val="9"/>
-    <w:unhideWhenUsed/>
-    <w:qFormat/>
-    <w:rsid w:val="001E11B8"/>
-    <w:pPr>
-      <w:spacing w:after="0"/>
-      <w:outlineLvl w:val="6"/>
-    </w:pPr>
-    <w:rPr>
-      <w:rFonts w:asciiTheme="majorHAnsi" w:eastAsiaTheme="majorEastAsia" w:hAnsiTheme="majorHAnsi" w:cstheme="majorBidi"/>
-      <w:i/>
-      <w:iCs/>
-    </w:rPr>
-  </w:style>
-  <w:style w:type="paragraph" w:styleId="Heading8">
-    <w:name w:val="heading 8"/>
-    <w:basedOn w:val="Normal"/>
-    <w:next w:val="Normal"/>
-    <w:link w:val="Heading8Char"/>
-    <w:uiPriority w:val="9"/>
-    <w:unhideWhenUsed/>
-    <w:qFormat/>
-    <w:rsid w:val="001E11B8"/>
-    <w:pPr>
-      <w:spacing w:after="0"/>
-      <w:outlineLvl w:val="7"/>
-    </w:pPr>
-    <w:rPr>
-      <w:rFonts w:asciiTheme="majorHAnsi" w:eastAsiaTheme="majorEastAsia" w:hAnsiTheme="majorHAnsi" w:cstheme="majorBidi"/>
-      <w:sz w:val="20"/>
-      <w:szCs w:val="20"/>
-    </w:rPr>
-  </w:style>
-  <w:style w:type="paragraph" w:styleId="Heading9">
-    <w:name w:val="heading 9"/>
-    <w:basedOn w:val="Normal"/>
-    <w:next w:val="Normal"/>
-    <w:link w:val="Heading9Char"/>
-    <w:uiPriority w:val="9"/>
-    <w:unhideWhenUsed/>
-    <w:qFormat/>
-    <w:rsid w:val="001E11B8"/>
-    <w:pPr>
-      <w:spacing w:after="0"/>
-      <w:outlineLvl w:val="8"/>
-    </w:pPr>
-    <w:rPr>
-      <w:rFonts w:asciiTheme="majorHAnsi" w:eastAsiaTheme="majorEastAsia" w:hAnsiTheme="majorHAnsi" w:cstheme="majorBidi"/>
-      <w:i/>
-      <w:iCs/>
-      <w:spacing w:val="5"/>
-      <w:sz w:val="20"/>
-      <w:szCs w:val="20"/>
-    </w:rPr>
-  </w:style>
-  <w:style w:type="character" w:default="1" w:styleId="DefaultParagraphFont">
-    <w:name w:val="Default Paragraph Font"/>
-    <w:uiPriority w:val="1"/>
-    <w:semiHidden/>
-    <w:unhideWhenUsed/>
-  </w:style>
-  <w:style w:type="table" w:default="1" w:styleId="TableNormal">
-    <w:name w:val="Normal Table"/>
-    <w:uiPriority w:val="99"/>
-    <w:semiHidden/>
-    <w:unhideWhenUsed/>
-    <w:tblPr>
-      <w:tblInd w:w="0" w:type="dxa"/>
-      <w:tblCellMar>
-        <w:top w:w="0" w:type="dxa"/>
-        <w:left w:w="108" w:type="dxa"/>
-        <w:bottom w:w="0" w:type="dxa"/>
-        <w:right w:w="108" w:type="dxa"/>
-      </w:tblCellMar>
-    </w:tblPr>
-  </w:style>
-  <w:style w:type="numbering" w:default="1" w:styleId="NoList">
-    <w:name w:val="No List"/>
-    <w:uiPriority w:val="99"/>
-    <w:semiHidden/>
-    <w:unhideWhenUsed/>
-  </w:style>
-  <w:style w:type="paragraph" w:styleId="BodyText">
-    <w:name w:val="Body Text"/>
-    <w:basedOn w:val="Normal"/>
-    <w:link w:val="BodyTextChar"/>
-    <w:pPr>
-      <w:spacing w:before="180" w:after="180"/>
-    </w:pPr>
-  </w:style>
-  <w:style w:type="paragraph" w:customStyle="1" w:styleId="FirstParagraph">
-    <w:name w:val="First Paragraph"/>
-    <w:basedOn w:val="BodyText"/>
-    <w:next w:val="BodyText"/>
-  </w:style>
-  <w:style w:type="paragraph" w:customStyle="1" w:styleId="Compact">
-    <w:name w:val="Compact"/>
-    <w:basedOn w:val="BodyText"/>
-    <w:rsid w:val="003937D5"/>
-    <w:pPr>
-      <w:spacing w:before="0" w:after="0"/>
-    </w:pPr>
-    <w:rPr>
-      <w:rFonts w:ascii="Calibri" w:hAnsi="Calibri" w:cs="Calibri"/>
-      <w:sz w:val="16"/>
-    </w:rPr>
-  </w:style>
-  <w:style w:type="paragraph" w:styleId="Title">
-    <w:name w:val="Title"/>
-    <w:basedOn w:val="Normal"/>
-    <w:next w:val="Normal"/>
-    <w:link w:val="TitleChar"/>
-    <w:uiPriority w:val="10"/>
-    <w:qFormat/>
-    <w:rsid w:val="003B24E1"/>
-    <w:pPr>
-      <w:pBdr>
-        <w:bottom w:val="single" w:sz="4" w:space="1" w:color="auto"/>
-      </w:pBdr>
-      <w:spacing w:after="840" w:line="240" w:lineRule="auto"/>
-      <w:contextualSpacing/>
-    </w:pPr>
-    <w:rPr>
-      <w:rFonts w:asciiTheme="majorHAnsi" w:eastAsiaTheme="majorEastAsia" w:hAnsiTheme="majorHAnsi" w:cstheme="majorBidi"/>
-      <w:spacing w:val="5"/>
-      <w:sz w:val="52"/>
-      <w:szCs w:val="52"/>
-    </w:rPr>
-  </w:style>
-  <w:style w:type="paragraph" w:styleId="Subtitle">
-    <w:name w:val="Subtitle"/>
-    <w:basedOn w:val="Normal"/>
-    <w:next w:val="Normal"/>
-    <w:link w:val="SubtitleChar"/>
-    <w:uiPriority w:val="11"/>
-    <w:qFormat/>
-    <w:rsid w:val="001E11B8"/>
-    <w:pPr>
-      <w:spacing w:after="600"/>
-    </w:pPr>
-    <w:rPr>
-      <w:rFonts w:asciiTheme="majorHAnsi" w:eastAsiaTheme="majorEastAsia" w:hAnsiTheme="majorHAnsi" w:cstheme="majorBidi"/>
-      <w:i/>
-      <w:iCs/>
-      <w:spacing w:val="13"/>
-      <w:sz w:val="24"/>
-      <w:szCs w:val="24"/>
-    </w:rPr>
-  </w:style>
-  <w:style w:type="paragraph" w:customStyle="1" w:styleId="Author">
-    <w:name w:val="Author"/>
-    <w:next w:val="BodyText"/>
-    <w:pPr>
-      <w:keepNext/>
-      <w:keepLines/>
-      <w:jc w:val="center"/>
-    </w:pPr>
-    <w:rPr>
-      <w:sz w:val="24"/>
-      <w:szCs w:val="24"/>
-      <w:lang w:val="en-US"/>
-    </w:rPr>
-  </w:style>
-  <w:style w:type="paragraph" w:styleId="Date">
-    <w:name w:val="Date"/>
-    <w:next w:val="BodyText"/>
-    <w:pPr>
-      <w:keepNext/>
-      <w:keepLines/>
-      <w:jc w:val="center"/>
-    </w:pPr>
-    <w:rPr>
-      <w:sz w:val="24"/>
-      <w:szCs w:val="24"/>
-      <w:lang w:val="en-US"/>
-    </w:rPr>
-  </w:style>
-  <w:style w:type="paragraph" w:customStyle="1" w:styleId="Abstract">
-    <w:name w:val="Abstract"/>
-    <w:basedOn w:val="Normal"/>
-    <w:next w:val="BodyText"/>
-    <w:pPr>
-      <w:keepNext/>
-      <w:keepLines/>
-      <w:spacing w:before="300" w:after="300"/>
-    </w:pPr>
-    <w:rPr>
-      <w:sz w:val="20"/>
-      <w:szCs w:val="20"/>
-    </w:rPr>
-  </w:style>
-  <w:style w:type="paragraph" w:styleId="Bibliography">
-    <w:name w:val="Bibliography"/>
-    <w:basedOn w:val="Normal"/>
-  </w:style>
-  <w:style w:type="paragraph" w:styleId="BlockText">
-    <w:name w:val="Block Text"/>
-    <w:basedOn w:val="BodyText"/>
-    <w:next w:val="BodyText"/>
-    <w:uiPriority w:val="9"/>
-    <w:unhideWhenUsed/>
-    <w:pPr>
-      <w:spacing w:before="100" w:after="100"/>
-    </w:pPr>
-    <w:rPr>
-      <w:rFonts w:ascii="Calibri" w:eastAsia="Times New Roman" w:hAnsi="Calibri"/>
-      <w:bCs/>
-      <w:sz w:val="20"/>
-      <w:szCs w:val="20"/>
-    </w:rPr>
-  </w:style>
-  <w:style w:type="paragraph" w:styleId="FootnoteText">
-    <w:name w:val="footnote text"/>
-    <w:basedOn w:val="Normal"/>
-    <w:uiPriority w:val="9"/>
-    <w:unhideWhenUsed/>
-  </w:style>
-  <w:style w:type="paragraph" w:customStyle="1" w:styleId="DefinitionTerm">
-    <w:name w:val="Definition Term"/>
-    <w:basedOn w:val="Normal"/>
-    <w:next w:val="Definition"/>
-    <w:pPr>
-      <w:keepNext/>
-      <w:keepLines/>
-      <w:spacing w:after="0"/>
-    </w:pPr>
-    <w:rPr>
-      <w:b/>
-    </w:rPr>
-  </w:style>
-  <w:style w:type="paragraph" w:customStyle="1" w:styleId="Definition">
-    <w:name w:val="Definition"/>
-    <w:basedOn w:val="Normal"/>
-  </w:style>
-  <w:style w:type="paragraph" w:styleId="Caption">
-    <w:name w:val="caption"/>
-    <w:basedOn w:val="Normal"/>
-    <w:next w:val="Normal"/>
-    <w:link w:val="CaptionChar"/>
-    <w:uiPriority w:val="35"/>
-    <w:unhideWhenUsed/>
-    <w:rsid w:val="00DE3CED"/>
-    <w:pPr>
-      <w:spacing w:before="240" w:after="120" w:line="240" w:lineRule="auto"/>
-    </w:pPr>
-    <w:rPr>
-      <w:bCs/>
-      <w:spacing w:val="6"/>
-      <w:sz w:val="20"/>
-      <w:szCs w:val="18"/>
-      <w:lang w:bidi="hi-IN"/>
-    </w:rPr>
-  </w:style>
-  <w:style w:type="paragraph" w:customStyle="1" w:styleId="TableCaption">
-    <w:name w:val="Table Caption"/>
-    <w:basedOn w:val="Caption"/>
-    <w:pPr>
-      <w:keepNext/>
-    </w:pPr>
-  </w:style>
-  <w:style w:type="paragraph" w:customStyle="1" w:styleId="ImageCaption">
-    <w:name w:val="Image Caption"/>
-    <w:basedOn w:val="Caption"/>
-  </w:style>
-  <w:style w:type="paragraph" w:customStyle="1" w:styleId="Figure">
-    <w:name w:val="Figure"/>
-    <w:basedOn w:val="Normal"/>
-    <w:rsid w:val="00255916"/>
-    <w:rPr>
-      <w:noProof/>
-    </w:rPr>
-  </w:style>
-  <w:style w:type="paragraph" w:customStyle="1" w:styleId="FigurewithCaption">
-    <w:name w:val="Figure with Caption"/>
-    <w:basedOn w:val="Figure"/>
-    <w:pPr>
-      <w:keepNext/>
-    </w:pPr>
-  </w:style>
-  <w:style w:type="character" w:customStyle="1" w:styleId="CaptionChar">
-    <w:name w:val="Caption Char"/>
-    <w:basedOn w:val="DefaultParagraphFont"/>
-    <w:link w:val="Caption"/>
-    <w:uiPriority w:val="35"/>
-    <w:rsid w:val="00DE3CED"/>
-    <w:rPr>
-      <w:bCs/>
-      <w:spacing w:val="6"/>
-      <w:sz w:val="20"/>
-      <w:szCs w:val="18"/>
-      <w:lang w:bidi="hi-IN"/>
-    </w:rPr>
-  </w:style>
-  <w:style w:type="character" w:customStyle="1" w:styleId="VerbatimChar">
-    <w:name w:val="Verbatim Char"/>
-    <w:link w:val="SourceCode"/>
-    <w:rPr>
-      <w:rFonts w:ascii="Consolas" w:hAnsi="Consolas"/>
-      <w:sz w:val="22"/>
-    </w:rPr>
-  </w:style>
-  <w:style w:type="character" w:styleId="FootnoteReference">
-    <w:name w:val="footnote reference"/>
-    <w:rPr>
-      <w:vertAlign w:val="superscript"/>
-    </w:rPr>
-  </w:style>
-  <w:style w:type="character" w:styleId="Hyperlink">
-    <w:name w:val="Hyperlink"/>
-    <w:rPr>
-      <w:color w:val="4F81BD"/>
-    </w:rPr>
-  </w:style>
-  <w:style w:type="paragraph" w:styleId="TOCHeading">
-    <w:name w:val="TOC Heading"/>
-    <w:basedOn w:val="Heading1"/>
-    <w:next w:val="Normal"/>
-    <w:uiPriority w:val="39"/>
-    <w:unhideWhenUsed/>
-    <w:qFormat/>
-    <w:rsid w:val="007F1392"/>
-    <w:pPr>
-      <w:numPr>
-        <w:numId w:val="0"/>
-      </w:numPr>
-      <w:outlineLvl w:val="9"/>
-    </w:pPr>
-    <w:rPr>
+    <w:rsid w:val="0075496F"/>
+    <w:rPr>
+      <w:color w:val="FF0000"/>
       <w:lang w:bidi="en-US"/>
     </w:rPr>
-  </w:style>
-  <w:style w:type="paragraph" w:customStyle="1" w:styleId="SourceCode">
-    <w:name w:val="Source Code"/>
-    <w:basedOn w:val="Normal"/>
-    <w:link w:val="VerbatimChar"/>
-    <w:pPr>
-      <w:shd w:val="clear" w:color="auto" w:fill="F8F8F8"/>
-      <w:wordWrap w:val="0"/>
-    </w:pPr>
-  </w:style>
-  <w:style w:type="character" w:customStyle="1" w:styleId="KeywordTok">
-    <w:name w:val="KeywordTok"/>
-    <w:rPr>
-      <w:rFonts w:ascii="Consolas" w:hAnsi="Consolas"/>
-      <w:b/>
-      <w:color w:val="204A87"/>
-      <w:sz w:val="22"/>
-      <w:shd w:val="clear" w:color="auto" w:fill="F8F8F8"/>
-    </w:rPr>
-  </w:style>
-  <w:style w:type="character" w:customStyle="1" w:styleId="DataTypeTok">
-    <w:name w:val="DataTypeTok"/>
-    <w:rPr>
-      <w:rFonts w:ascii="Consolas" w:hAnsi="Consolas"/>
-      <w:color w:val="204A87"/>
-      <w:sz w:val="22"/>
-      <w:shd w:val="clear" w:color="auto" w:fill="F8F8F8"/>
-    </w:rPr>
-  </w:style>
-  <w:style w:type="character" w:customStyle="1" w:styleId="DecValTok">
-    <w:name w:val="DecValTok"/>
-    <w:rPr>
-      <w:rFonts w:ascii="Consolas" w:hAnsi="Consolas"/>
-      <w:color w:val="0000CF"/>
-      <w:sz w:val="22"/>
-      <w:shd w:val="clear" w:color="auto" w:fill="F8F8F8"/>
-    </w:rPr>
-  </w:style>
-  <w:style w:type="character" w:customStyle="1" w:styleId="BaseNTok">
-    <w:name w:val="BaseNTok"/>
-    <w:rPr>
-      <w:rFonts w:ascii="Consolas" w:hAnsi="Consolas"/>
-      <w:color w:val="0000CF"/>
-      <w:sz w:val="22"/>
-      <w:shd w:val="clear" w:color="auto" w:fill="F8F8F8"/>
-    </w:rPr>
-  </w:style>
-  <w:style w:type="character" w:customStyle="1" w:styleId="FloatTok">
-    <w:name w:val="FloatTok"/>
-    <w:rPr>
-      <w:rFonts w:ascii="Consolas" w:hAnsi="Consolas"/>
-      <w:color w:val="0000CF"/>
-      <w:sz w:val="22"/>
-      <w:shd w:val="clear" w:color="auto" w:fill="F8F8F8"/>
-    </w:rPr>
-  </w:style>
-  <w:style w:type="character" w:customStyle="1" w:styleId="ConstantTok">
-    <w:name w:val="ConstantTok"/>
-    <w:rPr>
-      <w:rFonts w:ascii="Consolas" w:hAnsi="Consolas"/>
-      <w:color w:val="000000"/>
-      <w:sz w:val="22"/>
-      <w:shd w:val="clear" w:color="auto" w:fill="F8F8F8"/>
-    </w:rPr>
-  </w:style>
-  <w:style w:type="character" w:customStyle="1" w:styleId="CharTok">
-    <w:name w:val="CharTok"/>
-    <w:rPr>
-      <w:rFonts w:ascii="Consolas" w:hAnsi="Consolas"/>
-      <w:color w:val="4E9A06"/>
-      <w:sz w:val="22"/>
-      <w:shd w:val="clear" w:color="auto" w:fill="F8F8F8"/>
-    </w:rPr>
-  </w:style>
-  <w:style w:type="character" w:customStyle="1" w:styleId="SpecialCharTok">
-    <w:name w:val="SpecialCharTok"/>
-    <w:rPr>
-      <w:rFonts w:ascii="Consolas" w:hAnsi="Consolas"/>
-      <w:color w:val="000000"/>
-      <w:sz w:val="22"/>
-      <w:shd w:val="clear" w:color="auto" w:fill="F8F8F8"/>
-    </w:rPr>
-  </w:style>
-  <w:style w:type="character" w:customStyle="1" w:styleId="StringTok">
-    <w:name w:val="StringTok"/>
-    <w:rPr>
-      <w:rFonts w:ascii="Consolas" w:hAnsi="Consolas"/>
-      <w:color w:val="4E9A06"/>
-      <w:sz w:val="22"/>
-      <w:shd w:val="clear" w:color="auto" w:fill="F8F8F8"/>
-    </w:rPr>
-  </w:style>
-  <w:style w:type="character" w:customStyle="1" w:styleId="VerbatimStringTok">
-    <w:name w:val="VerbatimStringTok"/>
-    <w:rPr>
-      <w:rFonts w:ascii="Consolas" w:hAnsi="Consolas"/>
-      <w:color w:val="4E9A06"/>
-      <w:sz w:val="22"/>
-      <w:shd w:val="clear" w:color="auto" w:fill="F8F8F8"/>
-    </w:rPr>
-  </w:style>
-  <w:style w:type="character" w:customStyle="1" w:styleId="SpecialStringTok">
-    <w:name w:val="SpecialStringTok"/>
-    <w:rPr>
-      <w:rFonts w:ascii="Consolas" w:hAnsi="Consolas"/>
-      <w:color w:val="4E9A06"/>
-      <w:sz w:val="22"/>
-      <w:shd w:val="clear" w:color="auto" w:fill="F8F8F8"/>
-    </w:rPr>
-  </w:style>
-  <w:style w:type="character" w:customStyle="1" w:styleId="ImportTok">
-    <w:name w:val="ImportTok"/>
-    <w:rPr>
-      <w:rFonts w:ascii="Consolas" w:hAnsi="Consolas"/>
-      <w:sz w:val="22"/>
-      <w:shd w:val="clear" w:color="auto" w:fill="F8F8F8"/>
-    </w:rPr>
-  </w:style>
-  <w:style w:type="character" w:customStyle="1" w:styleId="CommentTok">
-    <w:name w:val="CommentTok"/>
-    <w:rPr>
-      <w:rFonts w:ascii="Consolas" w:hAnsi="Consolas"/>
-      <w:i/>
-      <w:color w:val="8F5902"/>
-      <w:sz w:val="22"/>
-      <w:shd w:val="clear" w:color="auto" w:fill="F8F8F8"/>
-    </w:rPr>
-  </w:style>
-  <w:style w:type="character" w:customStyle="1" w:styleId="DocumentationTok">
-    <w:name w:val="DocumentationTok"/>
-    <w:rPr>
-      <w:rFonts w:ascii="Consolas" w:hAnsi="Consolas"/>
-      <w:b/>
-      <w:i/>
-      <w:color w:val="8F5902"/>
-      <w:sz w:val="22"/>
-      <w:shd w:val="clear" w:color="auto" w:fill="F8F8F8"/>
-    </w:rPr>
-  </w:style>
-  <w:style w:type="character" w:customStyle="1" w:styleId="AnnotationTok">
-    <w:name w:val="AnnotationTok"/>
-    <w:rPr>
-      <w:rFonts w:ascii="Consolas" w:hAnsi="Consolas"/>
-      <w:b/>
-      <w:i/>
-      <w:color w:val="8F5902"/>
-      <w:sz w:val="22"/>
-      <w:shd w:val="clear" w:color="auto" w:fill="F8F8F8"/>
-    </w:rPr>
-  </w:style>
-  <w:style w:type="character" w:customStyle="1" w:styleId="CommentVarTok">
-    <w:name w:val="CommentVarTok"/>
-    <w:rPr>
-      <w:rFonts w:ascii="Consolas" w:hAnsi="Consolas"/>
-      <w:b/>
-      <w:i/>
-      <w:color w:val="8F5902"/>
-      <w:sz w:val="22"/>
-      <w:shd w:val="clear" w:color="auto" w:fill="F8F8F8"/>
-    </w:rPr>
-  </w:style>
-  <w:style w:type="character" w:customStyle="1" w:styleId="OtherTok">
-    <w:name w:val="OtherTok"/>
-    <w:rPr>
-      <w:rFonts w:ascii="Consolas" w:hAnsi="Consolas"/>
-      <w:color w:val="8F5902"/>
-      <w:sz w:val="22"/>
-      <w:shd w:val="clear" w:color="auto" w:fill="F8F8F8"/>
-    </w:rPr>
-  </w:style>
-  <w:style w:type="character" w:customStyle="1" w:styleId="FunctionTok">
-    <w:name w:val="FunctionTok"/>
-    <w:rPr>
-      <w:rFonts w:ascii="Consolas" w:hAnsi="Consolas"/>
-      <w:color w:val="000000"/>
-      <w:sz w:val="22"/>
-      <w:shd w:val="clear" w:color="auto" w:fill="F8F8F8"/>
-    </w:rPr>
-  </w:style>
-  <w:style w:type="character" w:customStyle="1" w:styleId="VariableTok">
-    <w:name w:val="VariableTok"/>
-    <w:rPr>
-      <w:rFonts w:ascii="Consolas" w:hAnsi="Consolas"/>
-      <w:color w:val="000000"/>
-      <w:sz w:val="22"/>
-      <w:shd w:val="clear" w:color="auto" w:fill="F8F8F8"/>
-    </w:rPr>
-  </w:style>
-  <w:style w:type="character" w:customStyle="1" w:styleId="ControlFlowTok">
-    <w:name w:val="ControlFlowTok"/>
-    <w:rPr>
-      <w:rFonts w:ascii="Consolas" w:hAnsi="Consolas"/>
-      <w:b/>
-      <w:color w:val="204A87"/>
-      <w:sz w:val="22"/>
-      <w:shd w:val="clear" w:color="auto" w:fill="F8F8F8"/>
-    </w:rPr>
-  </w:style>
-  <w:style w:type="character" w:customStyle="1" w:styleId="OperatorTok">
-    <w:name w:val="OperatorTok"/>
-    <w:rPr>
-      <w:rFonts w:ascii="Consolas" w:hAnsi="Consolas"/>
-      <w:b/>
-      <w:color w:val="CE5C00"/>
-      <w:sz w:val="22"/>
-      <w:shd w:val="clear" w:color="auto" w:fill="F8F8F8"/>
-    </w:rPr>
-  </w:style>
-  <w:style w:type="character" w:customStyle="1" w:styleId="BuiltInTok">
-    <w:name w:val="BuiltInTok"/>
-    <w:rPr>
-      <w:rFonts w:ascii="Consolas" w:hAnsi="Consolas"/>
-      <w:sz w:val="22"/>
-      <w:shd w:val="clear" w:color="auto" w:fill="F8F8F8"/>
-    </w:rPr>
-  </w:style>
-  <w:style w:type="character" w:customStyle="1" w:styleId="ExtensionTok">
-    <w:name w:val="ExtensionTok"/>
-    <w:rPr>
-      <w:rFonts w:ascii="Consolas" w:hAnsi="Consolas"/>
-      <w:sz w:val="22"/>
-      <w:shd w:val="clear" w:color="auto" w:fill="F8F8F8"/>
-    </w:rPr>
-  </w:style>
-  <w:style w:type="character" w:customStyle="1" w:styleId="PreprocessorTok">
-    <w:name w:val="PreprocessorTok"/>
-    <w:rPr>
-      <w:rFonts w:ascii="Consolas" w:hAnsi="Consolas"/>
-      <w:i/>
-      <w:color w:val="8F5902"/>
-      <w:sz w:val="22"/>
-      <w:shd w:val="clear" w:color="auto" w:fill="F8F8F8"/>
-    </w:rPr>
-  </w:style>
-  <w:style w:type="character" w:customStyle="1" w:styleId="AttributeTok">
-    <w:name w:val="AttributeTok"/>
-    <w:rPr>
-      <w:rFonts w:ascii="Consolas" w:hAnsi="Consolas"/>
-      <w:color w:val="C4A000"/>
-      <w:sz w:val="22"/>
-      <w:shd w:val="clear" w:color="auto" w:fill="F8F8F8"/>
-    </w:rPr>
-  </w:style>
-  <w:style w:type="character" w:customStyle="1" w:styleId="RegionMarkerTok">
-    <w:name w:val="RegionMarkerTok"/>
-    <w:rPr>
-      <w:rFonts w:ascii="Consolas" w:hAnsi="Consolas"/>
-      <w:sz w:val="22"/>
-      <w:shd w:val="clear" w:color="auto" w:fill="F8F8F8"/>
-    </w:rPr>
-  </w:style>
-  <w:style w:type="character" w:customStyle="1" w:styleId="InformationTok">
-    <w:name w:val="InformationTok"/>
-    <w:rPr>
-      <w:rFonts w:ascii="Consolas" w:hAnsi="Consolas"/>
-      <w:b/>
-      <w:i/>
-      <w:color w:val="8F5902"/>
-      <w:sz w:val="22"/>
-      <w:shd w:val="clear" w:color="auto" w:fill="F8F8F8"/>
-    </w:rPr>
-  </w:style>
-  <w:style w:type="character" w:customStyle="1" w:styleId="WarningTok">
-    <w:name w:val="WarningTok"/>
-    <w:rPr>
-      <w:rFonts w:ascii="Consolas" w:hAnsi="Consolas"/>
-      <w:b/>
-      <w:i/>
-      <w:color w:val="8F5902"/>
-      <w:sz w:val="22"/>
-      <w:shd w:val="clear" w:color="auto" w:fill="F8F8F8"/>
-    </w:rPr>
-  </w:style>
-  <w:style w:type="character" w:customStyle="1" w:styleId="AlertTok">
-    <w:name w:val="AlertTok"/>
-    <w:rPr>
-      <w:rFonts w:ascii="Consolas" w:hAnsi="Consolas"/>
-      <w:color w:val="EF2929"/>
-      <w:sz w:val="22"/>
-      <w:shd w:val="clear" w:color="auto" w:fill="F8F8F8"/>
-    </w:rPr>
-  </w:style>
-  <w:style w:type="character" w:customStyle="1" w:styleId="ErrorTok">
-    <w:name w:val="ErrorTok"/>
-    <w:rPr>
-      <w:rFonts w:ascii="Consolas" w:hAnsi="Consolas"/>
-      <w:b/>
-      <w:color w:val="A40000"/>
-      <w:sz w:val="22"/>
-      <w:shd w:val="clear" w:color="auto" w:fill="F8F8F8"/>
-    </w:rPr>
-  </w:style>
-  <w:style w:type="character" w:customStyle="1" w:styleId="NormalTok">
-    <w:name w:val="NormalTok"/>
-    <w:rPr>
-      <w:rFonts w:ascii="Consolas" w:hAnsi="Consolas"/>
-      <w:sz w:val="22"/>
-      <w:shd w:val="clear" w:color="auto" w:fill="F8F8F8"/>
-    </w:rPr>
-  </w:style>
-  <w:style w:type="character" w:customStyle="1" w:styleId="BodyTextChar">
-    <w:name w:val="Body Text Char"/>
-    <w:basedOn w:val="DefaultParagraphFont"/>
-    <w:link w:val="BodyText"/>
-    <w:rsid w:val="00F9414F"/>
-  </w:style>
-  <w:style w:type="paragraph" w:styleId="BalloonText">
-    <w:name w:val="Balloon Text"/>
-    <w:basedOn w:val="Normal"/>
-    <w:link w:val="BalloonTextChar"/>
-    <w:rsid w:val="00255916"/>
-    <w:pPr>
-      <w:spacing w:after="0"/>
-    </w:pPr>
-    <w:rPr>
-      <w:rFonts w:ascii="Tahoma" w:hAnsi="Tahoma" w:cs="Tahoma"/>
-      <w:sz w:val="16"/>
-      <w:szCs w:val="16"/>
-    </w:rPr>
-  </w:style>
-  <w:style w:type="character" w:customStyle="1" w:styleId="BalloonTextChar">
-    <w:name w:val="Balloon Text Char"/>
-    <w:basedOn w:val="DefaultParagraphFont"/>
-    <w:link w:val="BalloonText"/>
-    <w:rsid w:val="00255916"/>
-    <w:rPr>
-      <w:rFonts w:ascii="Tahoma" w:hAnsi="Tahoma" w:cs="Tahoma"/>
-      <w:sz w:val="16"/>
-      <w:szCs w:val="16"/>
-      <w:lang w:val="en-US" w:eastAsia="en-US"/>
-    </w:rPr>
-  </w:style>
-  <w:style w:type="character" w:customStyle="1" w:styleId="Heading1Char">
-    <w:name w:val="Heading 1 Char"/>
-    <w:basedOn w:val="DefaultParagraphFont"/>
-    <w:link w:val="Heading1"/>
-    <w:uiPriority w:val="9"/>
-    <w:rsid w:val="007F1392"/>
-    <w:rPr>
-      <w:rFonts w:asciiTheme="majorHAnsi" w:eastAsiaTheme="majorEastAsia" w:hAnsiTheme="majorHAnsi" w:cstheme="majorBidi"/>
-      <w:bCs/>
-      <w:sz w:val="60"/>
-      <w:szCs w:val="28"/>
-    </w:rPr>
-  </w:style>
-  <w:style w:type="character" w:customStyle="1" w:styleId="Heading2Char">
-    <w:name w:val="Heading 2 Char"/>
-    <w:basedOn w:val="DefaultParagraphFont"/>
-    <w:link w:val="Heading2"/>
-    <w:uiPriority w:val="9"/>
-    <w:rsid w:val="00BE2FA4"/>
-    <w:rPr>
-      <w:rFonts w:asciiTheme="majorHAnsi" w:eastAsiaTheme="majorEastAsia" w:hAnsiTheme="majorHAnsi" w:cstheme="majorBidi"/>
-      <w:b/>
-      <w:bCs/>
-      <w:sz w:val="48"/>
-      <w:szCs w:val="26"/>
-    </w:rPr>
-  </w:style>
-  <w:style w:type="character" w:customStyle="1" w:styleId="Heading3Char">
-    <w:name w:val="Heading 3 Char"/>
-    <w:basedOn w:val="DefaultParagraphFont"/>
-    <w:link w:val="Heading3"/>
-    <w:uiPriority w:val="9"/>
-    <w:rsid w:val="007F1392"/>
-    <w:rPr>
-      <w:rFonts w:asciiTheme="majorHAnsi" w:eastAsiaTheme="majorEastAsia" w:hAnsiTheme="majorHAnsi" w:cstheme="majorBidi"/>
-      <w:b/>
-      <w:bCs/>
-      <w:sz w:val="28"/>
-    </w:rPr>
-  </w:style>
-  <w:style w:type="character" w:customStyle="1" w:styleId="Heading4Char">
-    <w:name w:val="Heading 4 Char"/>
-    <w:basedOn w:val="DefaultParagraphFont"/>
-    <w:link w:val="Heading4"/>
-    <w:uiPriority w:val="9"/>
-    <w:rsid w:val="00A432EF"/>
-    <w:rPr>
-      <w:rFonts w:asciiTheme="majorHAnsi" w:eastAsiaTheme="majorEastAsia" w:hAnsiTheme="majorHAnsi" w:cstheme="majorBidi"/>
-      <w:b/>
-      <w:bCs/>
-      <w:iCs/>
-      <w:sz w:val="28"/>
-    </w:rPr>
-  </w:style>
-  <w:style w:type="character" w:customStyle="1" w:styleId="Heading5Char">
-    <w:name w:val="Heading 5 Char"/>
-    <w:basedOn w:val="DefaultParagraphFont"/>
-    <w:link w:val="Heading5"/>
-    <w:uiPriority w:val="9"/>
-    <w:rsid w:val="007B5B4F"/>
-    <w:rPr>
-      <w:rFonts w:asciiTheme="majorHAnsi" w:eastAsiaTheme="majorEastAsia" w:hAnsiTheme="majorHAnsi" w:cstheme="majorBidi"/>
-      <w:b/>
-      <w:bCs/>
-      <w:color w:val="000000" w:themeColor="text1"/>
-      <w:sz w:val="36"/>
-    </w:rPr>
-  </w:style>
-  <w:style w:type="character" w:customStyle="1" w:styleId="Heading6Char">
-    <w:name w:val="Heading 6 Char"/>
-    <w:basedOn w:val="DefaultParagraphFont"/>
-    <w:link w:val="Heading6"/>
-    <w:uiPriority w:val="9"/>
-    <w:rsid w:val="001E11B8"/>
-    <w:rPr>
-      <w:rFonts w:asciiTheme="majorHAnsi" w:eastAsiaTheme="majorEastAsia" w:hAnsiTheme="majorHAnsi" w:cstheme="majorBidi"/>
-      <w:b/>
-      <w:bCs/>
-      <w:i/>
-      <w:iCs/>
-      <w:color w:val="7F7F7F" w:themeColor="text1" w:themeTint="80"/>
-    </w:rPr>
-  </w:style>
-  <w:style w:type="character" w:customStyle="1" w:styleId="Heading7Char">
-    <w:name w:val="Heading 7 Char"/>
-    <w:basedOn w:val="DefaultParagraphFont"/>
-    <w:link w:val="Heading7"/>
-    <w:uiPriority w:val="9"/>
-    <w:rsid w:val="001E11B8"/>
-    <w:rPr>
-      <w:rFonts w:asciiTheme="majorHAnsi" w:eastAsiaTheme="majorEastAsia" w:hAnsiTheme="majorHAnsi" w:cstheme="majorBidi"/>
-      <w:i/>
-      <w:iCs/>
-    </w:rPr>
-  </w:style>
-  <w:style w:type="character" w:customStyle="1" w:styleId="Heading8Char">
-    <w:name w:val="Heading 8 Char"/>
-    <w:basedOn w:val="DefaultParagraphFont"/>
-    <w:link w:val="Heading8"/>
-    <w:uiPriority w:val="9"/>
-    <w:rsid w:val="001E11B8"/>
-    <w:rPr>
-      <w:rFonts w:asciiTheme="majorHAnsi" w:eastAsiaTheme="majorEastAsia" w:hAnsiTheme="majorHAnsi" w:cstheme="majorBidi"/>
-      <w:sz w:val="20"/>
-      <w:szCs w:val="20"/>
-    </w:rPr>
-  </w:style>
-  <w:style w:type="character" w:customStyle="1" w:styleId="Heading9Char">
-    <w:name w:val="Heading 9 Char"/>
-    <w:basedOn w:val="DefaultParagraphFont"/>
-    <w:link w:val="Heading9"/>
-    <w:uiPriority w:val="9"/>
-    <w:rsid w:val="001E11B8"/>
-    <w:rPr>
-      <w:rFonts w:asciiTheme="majorHAnsi" w:eastAsiaTheme="majorEastAsia" w:hAnsiTheme="majorHAnsi" w:cstheme="majorBidi"/>
-      <w:i/>
-      <w:iCs/>
-      <w:spacing w:val="5"/>
-      <w:sz w:val="20"/>
-      <w:szCs w:val="20"/>
-    </w:rPr>
-  </w:style>
-  <w:style w:type="character" w:customStyle="1" w:styleId="TitleChar">
-    <w:name w:val="Title Char"/>
-    <w:basedOn w:val="DefaultParagraphFont"/>
-    <w:link w:val="Title"/>
-    <w:uiPriority w:val="10"/>
-    <w:rsid w:val="003B24E1"/>
-    <w:rPr>
-      <w:rFonts w:asciiTheme="majorHAnsi" w:eastAsiaTheme="majorEastAsia" w:hAnsiTheme="majorHAnsi" w:cstheme="majorBidi"/>
-      <w:spacing w:val="5"/>
-      <w:sz w:val="52"/>
-      <w:szCs w:val="52"/>
-    </w:rPr>
-  </w:style>
-  <w:style w:type="character" w:customStyle="1" w:styleId="SubtitleChar">
-    <w:name w:val="Subtitle Char"/>
-    <w:basedOn w:val="DefaultParagraphFont"/>
-    <w:link w:val="Subtitle"/>
-    <w:uiPriority w:val="11"/>
-    <w:rsid w:val="001E11B8"/>
-    <w:rPr>
-      <w:rFonts w:asciiTheme="majorHAnsi" w:eastAsiaTheme="majorEastAsia" w:hAnsiTheme="majorHAnsi" w:cstheme="majorBidi"/>
-      <w:i/>
-      <w:iCs/>
-      <w:spacing w:val="13"/>
-      <w:sz w:val="24"/>
-      <w:szCs w:val="24"/>
-    </w:rPr>
-  </w:style>
-  <w:style w:type="character" w:styleId="Strong">
-    <w:name w:val="Strong"/>
-    <w:uiPriority w:val="22"/>
-    <w:qFormat/>
-    <w:rsid w:val="001E11B8"/>
-    <w:rPr>
-      <w:b/>
-      <w:bCs/>
-    </w:rPr>
-  </w:style>
-  <w:style w:type="character" w:styleId="Emphasis">
-    <w:name w:val="Emphasis"/>
-    <w:uiPriority w:val="20"/>
-    <w:qFormat/>
-    <w:rsid w:val="001E11B8"/>
-    <w:rPr>
-      <w:b/>
-      <w:bCs/>
-      <w:i/>
-      <w:iCs/>
-      <w:spacing w:val="10"/>
-      <w:bdr w:val="none" w:sz="0" w:space="0" w:color="auto"/>
-      <w:shd w:val="clear" w:color="auto" w:fill="auto"/>
-    </w:rPr>
-  </w:style>
-  <w:style w:type="paragraph" w:styleId="NoSpacing">
-    <w:name w:val="No Spacing"/>
-    <w:basedOn w:val="Normal"/>
-    <w:link w:val="NoSpacingChar"/>
-    <w:uiPriority w:val="1"/>
-    <w:qFormat/>
-    <w:rsid w:val="001E11B8"/>
-    <w:pPr>
-      <w:spacing w:after="0" w:line="240" w:lineRule="auto"/>
-    </w:pPr>
-  </w:style>
-  <w:style w:type="paragraph" w:styleId="ListParagraph">
-    <w:name w:val="List Paragraph"/>
-    <w:basedOn w:val="Normal"/>
-    <w:uiPriority w:val="34"/>
-    <w:qFormat/>
-    <w:rsid w:val="001E11B8"/>
-    <w:pPr>
-      <w:ind w:left="720"/>
-      <w:contextualSpacing/>
-    </w:pPr>
-  </w:style>
-  <w:style w:type="paragraph" w:styleId="Quote">
-    <w:name w:val="Quote"/>
-    <w:basedOn w:val="Normal"/>
-    <w:next w:val="Normal"/>
-    <w:link w:val="QuoteChar"/>
-    <w:uiPriority w:val="29"/>
-    <w:qFormat/>
-    <w:rsid w:val="001E11B8"/>
-    <w:pPr>
-      <w:spacing w:before="200" w:after="0"/>
-      <w:ind w:left="360" w:right="360"/>
-    </w:pPr>
-    <w:rPr>
-      <w:i/>
-      <w:iCs/>
-    </w:rPr>
-  </w:style>
-  <w:style w:type="character" w:customStyle="1" w:styleId="QuoteChar">
-    <w:name w:val="Quote Char"/>
-    <w:basedOn w:val="DefaultParagraphFont"/>
-    <w:link w:val="Quote"/>
-    <w:uiPriority w:val="29"/>
-    <w:rsid w:val="001E11B8"/>
-    <w:rPr>
-      <w:i/>
-      <w:iCs/>
-    </w:rPr>
-  </w:style>
-  <w:style w:type="paragraph" w:styleId="IntenseQuote">
-    <w:name w:val="Intense Quote"/>
-    <w:basedOn w:val="Normal"/>
-    <w:next w:val="Normal"/>
-    <w:link w:val="IntenseQuoteChar"/>
-    <w:uiPriority w:val="30"/>
-    <w:qFormat/>
-    <w:rsid w:val="001E11B8"/>
-    <w:pPr>
-      <w:pBdr>
-        <w:bottom w:val="single" w:sz="4" w:space="1" w:color="auto"/>
-      </w:pBdr>
-      <w:spacing w:before="200" w:after="280"/>
-      <w:ind w:left="1008" w:right="1152"/>
-      <w:jc w:val="both"/>
-    </w:pPr>
-    <w:rPr>
-      <w:b/>
-      <w:bCs/>
-      <w:i/>
-      <w:iCs/>
-    </w:rPr>
-  </w:style>
-  <w:style w:type="character" w:customStyle="1" w:styleId="IntenseQuoteChar">
-    <w:name w:val="Intense Quote Char"/>
-    <w:basedOn w:val="DefaultParagraphFont"/>
-    <w:link w:val="IntenseQuote"/>
-    <w:uiPriority w:val="30"/>
-    <w:rsid w:val="001E11B8"/>
-    <w:rPr>
-      <w:b/>
-      <w:bCs/>
-      <w:i/>
-      <w:iCs/>
-    </w:rPr>
-  </w:style>
-  <w:style w:type="character" w:styleId="SubtleEmphasis">
-    <w:name w:val="Subtle Emphasis"/>
-    <w:uiPriority w:val="19"/>
-    <w:qFormat/>
-    <w:rsid w:val="001E11B8"/>
-    <w:rPr>
-      <w:i/>
-      <w:iCs/>
-    </w:rPr>
-  </w:style>
-  <w:style w:type="character" w:styleId="IntenseEmphasis">
-    <w:name w:val="Intense Emphasis"/>
-    <w:uiPriority w:val="21"/>
-    <w:qFormat/>
-    <w:rsid w:val="001E11B8"/>
-    <w:rPr>
-      <w:b/>
-      <w:bCs/>
-    </w:rPr>
-  </w:style>
-  <w:style w:type="character" w:styleId="SubtleReference">
-    <w:name w:val="Subtle Reference"/>
-    <w:uiPriority w:val="31"/>
-    <w:qFormat/>
-    <w:rsid w:val="001E11B8"/>
-    <w:rPr>
-      <w:smallCaps/>
-    </w:rPr>
-  </w:style>
-  <w:style w:type="character" w:styleId="IntenseReference">
-    <w:name w:val="Intense Reference"/>
-    <w:uiPriority w:val="32"/>
-    <w:qFormat/>
-    <w:rsid w:val="001E11B8"/>
-    <w:rPr>
-      <w:smallCaps/>
-      <w:spacing w:val="5"/>
-      <w:u w:val="single"/>
-    </w:rPr>
-  </w:style>
-  <w:style w:type="character" w:styleId="BookTitle">
-    <w:name w:val="Book Title"/>
-    <w:uiPriority w:val="33"/>
-    <w:qFormat/>
-    <w:rsid w:val="001E11B8"/>
-    <w:rPr>
-      <w:i/>
-      <w:iCs/>
-      <w:smallCaps/>
-      <w:spacing w:val="5"/>
-    </w:rPr>
-  </w:style>
-  <w:style w:type="character" w:customStyle="1" w:styleId="NoSpacingChar">
-    <w:name w:val="No Spacing Char"/>
-    <w:basedOn w:val="DefaultParagraphFont"/>
-    <w:link w:val="NoSpacing"/>
-    <w:uiPriority w:val="1"/>
-    <w:rsid w:val="001E11B8"/>
-  </w:style>
-  <w:style w:type="paragraph" w:styleId="BodyText2">
-    <w:name w:val="Body Text 2"/>
-    <w:basedOn w:val="Normal"/>
-    <w:link w:val="BodyText2Char"/>
-    <w:rsid w:val="00261BF4"/>
-    <w:pPr>
-      <w:spacing w:after="120" w:line="480" w:lineRule="auto"/>
-    </w:pPr>
-    <w:rPr>
-      <w:rFonts w:ascii="Cambria Math" w:hAnsi="Cambria Math"/>
-    </w:rPr>
-  </w:style>
-  <w:style w:type="character" w:customStyle="1" w:styleId="BodyText2Char">
-    <w:name w:val="Body Text 2 Char"/>
-    <w:basedOn w:val="DefaultParagraphFont"/>
-    <w:link w:val="BodyText2"/>
-    <w:rsid w:val="00261BF4"/>
-    <w:rPr>
-      <w:rFonts w:ascii="Cambria Math" w:hAnsi="Cambria Math"/>
-    </w:rPr>
-  </w:style>
-  <w:style w:type="paragraph" w:styleId="BodyText3">
-    <w:name w:val="Body Text 3"/>
-    <w:basedOn w:val="Normal"/>
-    <w:link w:val="BodyText3Char"/>
-    <w:rsid w:val="00261BF4"/>
-    <w:pPr>
-      <w:spacing w:after="120"/>
-    </w:pPr>
-    <w:rPr>
-      <w:sz w:val="16"/>
-      <w:szCs w:val="16"/>
-    </w:rPr>
-  </w:style>
-  <w:style w:type="character" w:customStyle="1" w:styleId="BodyText3Char">
-    <w:name w:val="Body Text 3 Char"/>
-    <w:basedOn w:val="DefaultParagraphFont"/>
-    <w:link w:val="BodyText3"/>
-    <w:rsid w:val="00261BF4"/>
-    <w:rPr>
-      <w:sz w:val="16"/>
-      <w:szCs w:val="16"/>
-    </w:rPr>
-  </w:style>
-  <w:style w:type="table" w:customStyle="1" w:styleId="Style1smartDots">
-    <w:name w:val="Style1_smartDots"/>
-    <w:basedOn w:val="TableNormal"/>
-    <w:uiPriority w:val="99"/>
-    <w:rsid w:val="005D03EF"/>
-    <w:pPr>
-      <w:spacing w:after="0" w:line="240" w:lineRule="auto"/>
-    </w:pPr>
-    <w:rPr>
-      <w:sz w:val="16"/>
-    </w:rPr>
-    <w:tblPr>
-      <w:tblBorders>
-        <w:top w:val="single" w:sz="4" w:space="0" w:color="auto"/>
-        <w:left w:val="single" w:sz="4" w:space="0" w:color="auto"/>
-        <w:bottom w:val="single" w:sz="4" w:space="0" w:color="auto"/>
-        <w:right w:val="single" w:sz="4" w:space="0" w:color="auto"/>
-        <w:insideH w:val="single" w:sz="4" w:space="0" w:color="auto"/>
-        <w:insideV w:val="single" w:sz="4" w:space="0" w:color="auto"/>
-      </w:tblBorders>
-      <w:tblCellMar>
-        <w:left w:w="57" w:type="dxa"/>
-        <w:right w:w="57" w:type="dxa"/>
-      </w:tblCellMar>
-    </w:tblPr>
-  </w:style>
-  <w:style w:type="table" w:styleId="TableGrid">
-    <w:name w:val="Table Grid"/>
-    <w:basedOn w:val="TableNormal"/>
-    <w:rsid w:val="003F5E98"/>
-    <w:pPr>
-      <w:spacing w:after="0" w:line="240" w:lineRule="auto"/>
-    </w:pPr>
-    <w:tblPr>
-      <w:tblBorders>
-        <w:top w:val="single" w:sz="4" w:space="0" w:color="auto"/>
-        <w:left w:val="single" w:sz="4" w:space="0" w:color="auto"/>
-        <w:bottom w:val="single" w:sz="4" w:space="0" w:color="auto"/>
-        <w:right w:val="single" w:sz="4" w:space="0" w:color="auto"/>
-        <w:insideH w:val="single" w:sz="4" w:space="0" w:color="auto"/>
-        <w:insideV w:val="single" w:sz="4" w:space="0" w:color="auto"/>
-      </w:tblBorders>
-    </w:tblPr>
-  </w:style>
-  <w:style w:type="paragraph" w:customStyle="1" w:styleId="Style1">
-    <w:name w:val="Style1"/>
-    <w:basedOn w:val="Compact"/>
-    <w:qFormat/>
-    <w:rsid w:val="005D03EF"/>
-    <w:pPr>
-      <w:spacing w:line="240" w:lineRule="auto"/>
-      <w:jc w:val="center"/>
-    </w:pPr>
-    <w:rPr>
-      <w:b/>
-    </w:rPr>
-  </w:style>
-  <w:style w:type="paragraph" w:customStyle="1" w:styleId="Overskrift1">
-    <w:name w:val="Overskrift 1"/>
-    <w:basedOn w:val="Normal"/>
-    <w:rsid w:val="00F34373"/>
-  </w:style>
-  <w:style w:type="paragraph" w:customStyle="1" w:styleId="Overskrift2">
-    <w:name w:val="Overskrift 2"/>
-    <w:basedOn w:val="Normal"/>
-    <w:rsid w:val="00F34373"/>
-  </w:style>
-  <w:style w:type="paragraph" w:customStyle="1" w:styleId="Overskrift3">
-    <w:name w:val="Overskrift 3"/>
-    <w:basedOn w:val="Normal"/>
-    <w:rsid w:val="00F34373"/>
-  </w:style>
-  <w:style w:type="paragraph" w:customStyle="1" w:styleId="Overskrift4">
-    <w:name w:val="Overskrift 4"/>
-    <w:basedOn w:val="Normal"/>
-    <w:rsid w:val="00F34373"/>
-  </w:style>
-  <w:style w:type="paragraph" w:customStyle="1" w:styleId="Overskrift5">
-    <w:name w:val="Overskrift 5"/>
-    <w:basedOn w:val="Normal"/>
-    <w:rsid w:val="00F34373"/>
-  </w:style>
-  <w:style w:type="paragraph" w:customStyle="1" w:styleId="Overskrift6">
-    <w:name w:val="Overskrift 6"/>
-    <w:basedOn w:val="Normal"/>
-    <w:rsid w:val="00F34373"/>
-  </w:style>
-  <w:style w:type="paragraph" w:customStyle="1" w:styleId="Overskrift7">
-    <w:name w:val="Overskrift 7"/>
-    <w:basedOn w:val="Normal"/>
-    <w:rsid w:val="00F34373"/>
-  </w:style>
-  <w:style w:type="paragraph" w:customStyle="1" w:styleId="Overskrift8">
-    <w:name w:val="Overskrift 8"/>
-    <w:basedOn w:val="Normal"/>
-    <w:rsid w:val="00F34373"/>
-  </w:style>
-  <w:style w:type="paragraph" w:customStyle="1" w:styleId="Overskrift9">
-    <w:name w:val="Overskrift 9"/>
-    <w:basedOn w:val="Normal"/>
-    <w:rsid w:val="00F34373"/>
-  </w:style>
-  <w:style w:type="numbering" w:customStyle="1" w:styleId="Style2">
-    <w:name w:val="Style2"/>
-    <w:uiPriority w:val="99"/>
-    <w:rsid w:val="00754920"/>
-    <w:pPr>
-      <w:numPr>
-        <w:numId w:val="22"/>
-      </w:numPr>
-    </w:pPr>
-  </w:style>
-  <w:style w:type="paragraph" w:styleId="Header">
-    <w:name w:val="header"/>
-    <w:basedOn w:val="Normal"/>
-    <w:link w:val="HeaderChar"/>
-    <w:rsid w:val="00FA23D0"/>
-    <w:pPr>
-      <w:tabs>
-        <w:tab w:val="center" w:pos="4819"/>
-        <w:tab w:val="right" w:pos="9638"/>
-      </w:tabs>
-      <w:spacing w:after="0" w:line="240" w:lineRule="auto"/>
-    </w:pPr>
-  </w:style>
-  <w:style w:type="character" w:customStyle="1" w:styleId="HeaderChar">
-    <w:name w:val="Header Char"/>
-    <w:basedOn w:val="DefaultParagraphFont"/>
-    <w:link w:val="Header"/>
-    <w:rsid w:val="00FA23D0"/>
-  </w:style>
-  <w:style w:type="paragraph" w:styleId="Footer">
-    <w:name w:val="footer"/>
-    <w:basedOn w:val="Normal"/>
-    <w:link w:val="FooterChar"/>
-    <w:uiPriority w:val="99"/>
-    <w:rsid w:val="00FA23D0"/>
-    <w:pPr>
-      <w:tabs>
-        <w:tab w:val="center" w:pos="4819"/>
-        <w:tab w:val="right" w:pos="9638"/>
-      </w:tabs>
-      <w:spacing w:after="0" w:line="240" w:lineRule="auto"/>
-    </w:pPr>
-  </w:style>
-  <w:style w:type="character" w:customStyle="1" w:styleId="FooterChar">
-    <w:name w:val="Footer Char"/>
-    <w:basedOn w:val="DefaultParagraphFont"/>
-    <w:link w:val="Footer"/>
-    <w:uiPriority w:val="99"/>
-    <w:rsid w:val="00FA23D0"/>
   </w:style>
 </w:styles>
 </file>

</xml_diff>